<commit_message>
Edited UID, process report and URS docs
</commit_message>
<xml_diff>
--- a/OOD2/Documents/OOD2-ProcessReport.docx
+++ b/OOD2/Documents/OOD2-ProcessReport.docx
@@ -21,360 +21,7 @@
             <mc:AlternateContent>
               <mc:Choice Requires="wps">
                 <w:drawing>
-                  <wp:anchor distT="0" distB="0" distL="114300" distR="114300" simplePos="0" relativeHeight="251664384" behindDoc="0" locked="0" layoutInCell="1" allowOverlap="1" wp14:anchorId="3E49780C" wp14:editId="238F465E">
-                    <wp:simplePos x="0" y="0"/>
-                    <wp:positionH relativeFrom="margin">
-                      <wp:align>right</wp:align>
-                    </wp:positionH>
-                    <wp:positionV relativeFrom="page">
-                      <wp:posOffset>7191375</wp:posOffset>
-                    </wp:positionV>
-                    <wp:extent cx="5753100" cy="1524000"/>
-                    <wp:effectExtent l="0" t="0" r="10160" b="0"/>
-                    <wp:wrapSquare wrapText="bothSides"/>
-                    <wp:docPr id="1" name="Text Box 1"/>
-                    <wp:cNvGraphicFramePr/>
-                    <a:graphic xmlns:a="http://schemas.openxmlformats.org/drawingml/2006/main">
-                      <a:graphicData uri="http://schemas.microsoft.com/office/word/2010/wordprocessingShape">
-                        <wps:wsp>
-                          <wps:cNvSpPr txBox="1"/>
-                          <wps:spPr>
-                            <a:xfrm>
-                              <a:off x="0" y="0"/>
-                              <a:ext cx="5753100" cy="1524000"/>
-                            </a:xfrm>
-                            <a:prstGeom prst="rect">
-                              <a:avLst/>
-                            </a:prstGeom>
-                            <a:noFill/>
-                            <a:ln w="6350">
-                              <a:noFill/>
-                            </a:ln>
-                            <a:effectLst/>
-                          </wps:spPr>
-                          <wps:style>
-                            <a:lnRef idx="0">
-                              <a:schemeClr val="accent1"/>
-                            </a:lnRef>
-                            <a:fillRef idx="0">
-                              <a:schemeClr val="accent1"/>
-                            </a:fillRef>
-                            <a:effectRef idx="0">
-                              <a:schemeClr val="accent1"/>
-                            </a:effectRef>
-                            <a:fontRef idx="minor">
-                              <a:schemeClr val="dk1"/>
-                            </a:fontRef>
-                          </wps:style>
-                          <wps:txbx>
-                            <w:txbxContent>
-                              <w:p>
-                                <w:pPr>
-                                  <w:pStyle w:val="Header"/>
-                                  <w:jc w:val="right"/>
-                                  <w:rPr>
-                                    <w:caps/>
-                                    <w:color w:val="262626" w:themeColor="text1" w:themeTint="D9"/>
-                                    <w:sz w:val="28"/>
-                                    <w:szCs w:val="28"/>
-                                  </w:rPr>
-                                </w:pPr>
-                              </w:p>
-                              <w:p>
-                                <w:pPr>
-                                  <w:tabs>
-                                    <w:tab w:val="left" w:pos="1260"/>
-                                  </w:tabs>
-                                  <w:spacing w:after="200"/>
-                                  <w:jc w:val="right"/>
-                                  <w:rPr>
-                                    <w:rFonts w:ascii="Calibri" w:eastAsia="Calibri" w:hAnsi="Calibri" w:cs="Calibri"/>
-                                    <w:sz w:val="32"/>
-                                    <w:szCs w:val="32"/>
-                                  </w:rPr>
-                                </w:pPr>
-                                <w:r>
-                                  <w:rPr>
-                                    <w:rFonts w:ascii="Calibri" w:eastAsia="Calibri" w:hAnsi="Calibri" w:cs="Calibri"/>
-                                    <w:sz w:val="32"/>
-                                    <w:szCs w:val="32"/>
-                                  </w:rPr>
-                                  <w:t xml:space="preserve">Ngoc </w:t>
-                                </w:r>
-                                <w:proofErr w:type="spellStart"/>
-                                <w:r>
-                                  <w:rPr>
-                                    <w:rFonts w:ascii="Calibri" w:eastAsia="Calibri" w:hAnsi="Calibri" w:cs="Calibri"/>
-                                    <w:sz w:val="32"/>
-                                    <w:szCs w:val="32"/>
-                                  </w:rPr>
-                                  <w:t>Kieu</w:t>
-                                </w:r>
-                                <w:proofErr w:type="spellEnd"/>
-                                <w:r>
-                                  <w:rPr>
-                                    <w:rFonts w:ascii="Calibri" w:eastAsia="Calibri" w:hAnsi="Calibri" w:cs="Calibri"/>
-                                    <w:sz w:val="32"/>
-                                    <w:szCs w:val="32"/>
-                                  </w:rPr>
-                                  <w:t xml:space="preserve"> Thanh Huynh – 2688093</w:t>
-                                </w:r>
-                              </w:p>
-                              <w:p>
-                                <w:pPr>
-                                  <w:tabs>
-                                    <w:tab w:val="left" w:pos="1260"/>
-                                  </w:tabs>
-                                  <w:spacing w:after="200"/>
-                                  <w:jc w:val="right"/>
-                                  <w:rPr>
-                                    <w:rFonts w:ascii="Calibri" w:eastAsia="Calibri" w:hAnsi="Calibri" w:cs="Calibri"/>
-                                    <w:sz w:val="32"/>
-                                    <w:szCs w:val="32"/>
-                                  </w:rPr>
-                                </w:pPr>
-                                <w:r>
-                                  <w:rPr>
-                                    <w:rFonts w:ascii="Calibri" w:eastAsia="Calibri" w:hAnsi="Calibri" w:cs="Calibri"/>
-                                    <w:sz w:val="32"/>
-                                    <w:szCs w:val="32"/>
-                                    <w:lang w:val="fr-FR"/>
-                                  </w:rPr>
-                                  <w:t>Bilal Butt – 2688700</w:t>
-                                </w:r>
-                              </w:p>
-                              <w:p>
-                                <w:pPr>
-                                  <w:tabs>
-                                    <w:tab w:val="left" w:pos="1260"/>
-                                  </w:tabs>
-                                  <w:spacing w:after="200"/>
-                                  <w:jc w:val="right"/>
-                                  <w:rPr>
-                                    <w:rFonts w:ascii="Calibri" w:eastAsia="Calibri" w:hAnsi="Calibri" w:cs="Calibri"/>
-                                    <w:sz w:val="32"/>
-                                    <w:szCs w:val="32"/>
-                                    <w:lang w:val="fr-FR"/>
-                                  </w:rPr>
-                                </w:pPr>
-                                <w:r>
-                                  <w:rPr>
-                                    <w:rFonts w:ascii="Calibri" w:eastAsia="Calibri" w:hAnsi="Calibri" w:cs="Calibri"/>
-                                    <w:sz w:val="32"/>
-                                    <w:szCs w:val="32"/>
-                                    <w:lang w:val="fr-FR"/>
-                                  </w:rPr>
-                                  <w:t xml:space="preserve">Michel </w:t>
-                                </w:r>
-                                <w:proofErr w:type="spellStart"/>
-                                <w:r>
-                                  <w:rPr>
-                                    <w:rFonts w:ascii="Calibri" w:eastAsia="Calibri" w:hAnsi="Calibri" w:cs="Calibri"/>
-                                    <w:sz w:val="32"/>
-                                    <w:szCs w:val="32"/>
-                                    <w:lang w:val="fr-FR"/>
-                                  </w:rPr>
-                                  <w:t>Clerger</w:t>
-                                </w:r>
-                                <w:proofErr w:type="spellEnd"/>
-                                <w:r>
-                                  <w:rPr>
-                                    <w:rFonts w:ascii="Calibri" w:eastAsia="Calibri" w:hAnsi="Calibri" w:cs="Calibri"/>
-                                    <w:sz w:val="32"/>
-                                    <w:szCs w:val="32"/>
-                                    <w:lang w:val="fr-FR"/>
-                                  </w:rPr>
-                                  <w:t xml:space="preserve"> – 2694646</w:t>
-                                </w:r>
-                              </w:p>
-                              <w:p>
-                                <w:pPr>
-                                  <w:pStyle w:val="Header"/>
-                                  <w:jc w:val="right"/>
-                                  <w:rPr>
-                                    <w:caps/>
-                                    <w:color w:val="262626" w:themeColor="text1" w:themeTint="D9"/>
-                                    <w:sz w:val="20"/>
-                                    <w:szCs w:val="20"/>
-                                  </w:rPr>
-                                </w:pPr>
-                              </w:p>
-                            </w:txbxContent>
-                          </wps:txbx>
-                          <wps:bodyPr rot="0" spcFirstLastPara="0" vertOverflow="overflow" horzOverflow="overflow" vert="horz" wrap="square" lIns="0" tIns="0" rIns="0" bIns="0" numCol="1" spcCol="0" rtlCol="0" fromWordArt="0" anchor="b" anchorCtr="0" forceAA="0" compatLnSpc="1">
-                            <a:prstTxWarp prst="textNoShape">
-                              <a:avLst/>
-                            </a:prstTxWarp>
-                            <a:noAutofit/>
-                          </wps:bodyPr>
-                        </wps:wsp>
-                      </a:graphicData>
-                    </a:graphic>
-                    <wp14:sizeRelH relativeFrom="page">
-                      <wp14:pctWidth>73400</wp14:pctWidth>
-                    </wp14:sizeRelH>
-                    <wp14:sizeRelV relativeFrom="page">
-                      <wp14:pctHeight>0</wp14:pctHeight>
-                    </wp14:sizeRelV>
-                  </wp:anchor>
-                </w:drawing>
-              </mc:Choice>
-              <mc:Fallback>
-                <w:pict>
-                  <v:shapetype w14:anchorId="3E49780C" id="_x0000_t202" coordsize="21600,21600" o:spt="202" path="m,l,21600r21600,l21600,xe">
-                    <v:stroke joinstyle="miter"/>
-                    <v:path gradientshapeok="t" o:connecttype="rect"/>
-                  </v:shapetype>
-                  <v:shape id="Text Box 1" o:spid="_x0000_s1026" type="#_x0000_t202" style="position:absolute;margin-left:401.8pt;margin-top:566.25pt;width:453pt;height:120pt;z-index:251664384;visibility:visible;mso-wrap-style:square;mso-width-percent:734;mso-height-percent:0;mso-wrap-distance-left:9pt;mso-wrap-distance-top:0;mso-wrap-distance-right:9pt;mso-wrap-distance-bottom:0;mso-position-horizontal:right;mso-position-horizontal-relative:margin;mso-position-vertical:absolute;mso-position-vertical-relative:page;mso-width-percent:734;mso-height-percent:0;mso-width-relative:page;mso-height-relative:page;v-text-anchor:bottom" o:gfxdata="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" filled="f" stroked="f" strokeweight=".5pt">
-                    <v:textbox inset="0,0,0,0">
-                      <w:txbxContent>
-                        <w:p>
-                          <w:pPr>
-                            <w:pStyle w:val="Header"/>
-                            <w:jc w:val="right"/>
-                            <w:rPr>
-                              <w:caps/>
-                              <w:color w:val="262626" w:themeColor="text1" w:themeTint="D9"/>
-                              <w:sz w:val="28"/>
-                              <w:szCs w:val="28"/>
-                            </w:rPr>
-                          </w:pPr>
-                        </w:p>
-                        <w:p>
-                          <w:pPr>
-                            <w:tabs>
-                              <w:tab w:val="left" w:pos="1260"/>
-                            </w:tabs>
-                            <w:spacing w:after="200"/>
-                            <w:jc w:val="right"/>
-                            <w:rPr>
-                              <w:rFonts w:ascii="Calibri" w:eastAsia="Calibri" w:hAnsi="Calibri" w:cs="Calibri"/>
-                              <w:sz w:val="32"/>
-                              <w:szCs w:val="32"/>
-                            </w:rPr>
-                          </w:pPr>
-                          <w:r>
-                            <w:rPr>
-                              <w:rFonts w:ascii="Calibri" w:eastAsia="Calibri" w:hAnsi="Calibri" w:cs="Calibri"/>
-                              <w:sz w:val="32"/>
-                              <w:szCs w:val="32"/>
-                            </w:rPr>
-                            <w:t xml:space="preserve">Ngoc </w:t>
-                          </w:r>
-                          <w:proofErr w:type="spellStart"/>
-                          <w:r>
-                            <w:rPr>
-                              <w:rFonts w:ascii="Calibri" w:eastAsia="Calibri" w:hAnsi="Calibri" w:cs="Calibri"/>
-                              <w:sz w:val="32"/>
-                              <w:szCs w:val="32"/>
-                            </w:rPr>
-                            <w:t>Kieu</w:t>
-                          </w:r>
-                          <w:proofErr w:type="spellEnd"/>
-                          <w:r>
-                            <w:rPr>
-                              <w:rFonts w:ascii="Calibri" w:eastAsia="Calibri" w:hAnsi="Calibri" w:cs="Calibri"/>
-                              <w:sz w:val="32"/>
-                              <w:szCs w:val="32"/>
-                            </w:rPr>
-                            <w:t xml:space="preserve"> Thanh Huynh – 2688093</w:t>
-                          </w:r>
-                        </w:p>
-                        <w:p>
-                          <w:pPr>
-                            <w:tabs>
-                              <w:tab w:val="left" w:pos="1260"/>
-                            </w:tabs>
-                            <w:spacing w:after="200"/>
-                            <w:jc w:val="right"/>
-                            <w:rPr>
-                              <w:rFonts w:ascii="Calibri" w:eastAsia="Calibri" w:hAnsi="Calibri" w:cs="Calibri"/>
-                              <w:sz w:val="32"/>
-                              <w:szCs w:val="32"/>
-                            </w:rPr>
-                          </w:pPr>
-                          <w:r>
-                            <w:rPr>
-                              <w:rFonts w:ascii="Calibri" w:eastAsia="Calibri" w:hAnsi="Calibri" w:cs="Calibri"/>
-                              <w:sz w:val="32"/>
-                              <w:szCs w:val="32"/>
-                              <w:lang w:val="fr-FR"/>
-                            </w:rPr>
-                            <w:t>Bilal Butt – 2688700</w:t>
-                          </w:r>
-                        </w:p>
-                        <w:p>
-                          <w:pPr>
-                            <w:tabs>
-                              <w:tab w:val="left" w:pos="1260"/>
-                            </w:tabs>
-                            <w:spacing w:after="200"/>
-                            <w:jc w:val="right"/>
-                            <w:rPr>
-                              <w:rFonts w:ascii="Calibri" w:eastAsia="Calibri" w:hAnsi="Calibri" w:cs="Calibri"/>
-                              <w:sz w:val="32"/>
-                              <w:szCs w:val="32"/>
-                              <w:lang w:val="fr-FR"/>
-                            </w:rPr>
-                          </w:pPr>
-                          <w:r>
-                            <w:rPr>
-                              <w:rFonts w:ascii="Calibri" w:eastAsia="Calibri" w:hAnsi="Calibri" w:cs="Calibri"/>
-                              <w:sz w:val="32"/>
-                              <w:szCs w:val="32"/>
-                              <w:lang w:val="fr-FR"/>
-                            </w:rPr>
-                            <w:t xml:space="preserve">Michel </w:t>
-                          </w:r>
-                          <w:proofErr w:type="spellStart"/>
-                          <w:r>
-                            <w:rPr>
-                              <w:rFonts w:ascii="Calibri" w:eastAsia="Calibri" w:hAnsi="Calibri" w:cs="Calibri"/>
-                              <w:sz w:val="32"/>
-                              <w:szCs w:val="32"/>
-                              <w:lang w:val="fr-FR"/>
-                            </w:rPr>
-                            <w:t>Clerger</w:t>
-                          </w:r>
-                          <w:proofErr w:type="spellEnd"/>
-                          <w:r>
-                            <w:rPr>
-                              <w:rFonts w:ascii="Calibri" w:eastAsia="Calibri" w:hAnsi="Calibri" w:cs="Calibri"/>
-                              <w:sz w:val="32"/>
-                              <w:szCs w:val="32"/>
-                              <w:lang w:val="fr-FR"/>
-                            </w:rPr>
-                            <w:t xml:space="preserve"> – 2694646</w:t>
-                          </w:r>
-                        </w:p>
-                        <w:p>
-                          <w:pPr>
-                            <w:pStyle w:val="Header"/>
-                            <w:jc w:val="right"/>
-                            <w:rPr>
-                              <w:caps/>
-                              <w:color w:val="262626" w:themeColor="text1" w:themeTint="D9"/>
-                              <w:sz w:val="20"/>
-                              <w:szCs w:val="20"/>
-                            </w:rPr>
-                          </w:pPr>
-                        </w:p>
-                      </w:txbxContent>
-                    </v:textbox>
-                    <w10:wrap type="square" anchorx="margin" anchory="page"/>
-                  </v:shape>
-                </w:pict>
-              </mc:Fallback>
-            </mc:AlternateContent>
-          </w:r>
-          <w:r>
-            <w:rPr>
-              <w:noProof/>
-            </w:rPr>
-            <mc:AlternateContent>
-              <mc:Choice Requires="wps">
-                <w:drawing>
-                  <wp:anchor distT="0" distB="0" distL="114300" distR="114300" simplePos="0" relativeHeight="251662336" behindDoc="0" locked="0" layoutInCell="1" allowOverlap="1" wp14:anchorId="4A8B4E1A" wp14:editId="5D401FFF">
+                  <wp:anchor distT="0" distB="0" distL="114300" distR="114300" simplePos="0" relativeHeight="251662336" behindDoc="0" locked="0" layoutInCell="1" allowOverlap="1" wp14:anchorId="211FAFD5" wp14:editId="57A937B3">
                     <wp:simplePos x="0" y="0"/>
                     <mc:AlternateContent>
                       <mc:Choice Requires="wp14">
@@ -505,7 +152,11 @@
               </mc:Choice>
               <mc:Fallback>
                 <w:pict>
-                  <v:shape w14:anchorId="4A8B4E1A" id="Text Box 111" o:spid="_x0000_s1027" type="#_x0000_t202" style="position:absolute;margin-left:0;margin-top:0;width:288.25pt;height:287.5pt;z-index:251662336;visibility:visible;mso-wrap-style:square;mso-width-percent:734;mso-height-percent:363;mso-left-percent:150;mso-top-percent:91;mso-wrap-distance-left:9pt;mso-wrap-distance-top:0;mso-wrap-distance-right:9pt;mso-wrap-distance-bottom:0;mso-position-horizontal-relative:page;mso-position-vertical-relative:page;mso-width-percent:734;mso-height-percent:363;mso-left-percent:150;mso-top-percent:91;mso-width-relative:page;mso-height-relative:page;v-text-anchor:bottom" o:gfxdata="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" filled="f" stroked="f" strokeweight=".5pt">
+                  <v:shapetype w14:anchorId="211FAFD5" id="_x0000_t202" coordsize="21600,21600" o:spt="202" path="m,l,21600r21600,l21600,xe">
+                    <v:stroke joinstyle="miter"/>
+                    <v:path gradientshapeok="t" o:connecttype="rect"/>
+                  </v:shapetype>
+                  <v:shape id="Text Box 111" o:spid="_x0000_s1026" type="#_x0000_t202" style="position:absolute;margin-left:0;margin-top:0;width:288.25pt;height:287.5pt;z-index:251662336;visibility:visible;mso-wrap-style:square;mso-width-percent:734;mso-height-percent:363;mso-left-percent:150;mso-top-percent:91;mso-wrap-distance-left:9pt;mso-wrap-distance-top:0;mso-wrap-distance-right:9pt;mso-wrap-distance-bottom:0;mso-position-horizontal-relative:page;mso-position-vertical-relative:page;mso-width-percent:734;mso-height-percent:363;mso-left-percent:150;mso-top-percent:91;mso-width-relative:page;mso-height-relative:page;v-text-anchor:bottom" o:gfxdata="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" filled="f" stroked="f" strokeweight=".5pt">
                     <v:textbox style="mso-fit-shape-to-text:t" inset="0,0,0,0">
                       <w:txbxContent>
                         <w:sdt>
@@ -567,7 +218,7 @@
             <mc:AlternateContent>
               <mc:Choice Requires="wpg">
                 <w:drawing>
-                  <wp:anchor distT="0" distB="0" distL="114300" distR="114300" simplePos="0" relativeHeight="251659264" behindDoc="0" locked="0" layoutInCell="1" allowOverlap="1" wp14:anchorId="001870B4" wp14:editId="44A84E8E">
+                  <wp:anchor distT="0" distB="0" distL="114300" distR="114300" simplePos="0" relativeHeight="251659264" behindDoc="0" locked="0" layoutInCell="1" allowOverlap="1" wp14:anchorId="11CAA625" wp14:editId="2654A44C">
                     <wp:simplePos x="0" y="0"/>
                     <mc:AlternateContent>
                       <mc:Choice Requires="wp14">
@@ -726,6 +377,327 @@
         <mc:AlternateContent>
           <mc:Choice Requires="wps">
             <w:drawing>
+              <wp:anchor distT="0" distB="0" distL="114300" distR="114300" simplePos="0" relativeHeight="251664384" behindDoc="0" locked="0" layoutInCell="1" allowOverlap="1" wp14:anchorId="4630A224" wp14:editId="52C90D4D">
+                <wp:simplePos x="0" y="0"/>
+                <wp:positionH relativeFrom="margin">
+                  <wp:align>right</wp:align>
+                </wp:positionH>
+                <wp:positionV relativeFrom="page">
+                  <wp:posOffset>7191375</wp:posOffset>
+                </wp:positionV>
+                <wp:extent cx="5753100" cy="1885950"/>
+                <wp:effectExtent l="0" t="0" r="10160" b="0"/>
+                <wp:wrapSquare wrapText="bothSides"/>
+                <wp:docPr id="1" name="Text Box 1"/>
+                <wp:cNvGraphicFramePr/>
+                <a:graphic xmlns:a="http://schemas.openxmlformats.org/drawingml/2006/main">
+                  <a:graphicData uri="http://schemas.microsoft.com/office/word/2010/wordprocessingShape">
+                    <wps:wsp>
+                      <wps:cNvSpPr txBox="1"/>
+                      <wps:spPr>
+                        <a:xfrm>
+                          <a:off x="0" y="0"/>
+                          <a:ext cx="5753100" cy="1885950"/>
+                        </a:xfrm>
+                        <a:prstGeom prst="rect">
+                          <a:avLst/>
+                        </a:prstGeom>
+                        <a:noFill/>
+                        <a:ln w="6350">
+                          <a:noFill/>
+                        </a:ln>
+                        <a:effectLst/>
+                      </wps:spPr>
+                      <wps:style>
+                        <a:lnRef idx="0">
+                          <a:schemeClr val="accent1"/>
+                        </a:lnRef>
+                        <a:fillRef idx="0">
+                          <a:schemeClr val="accent1"/>
+                        </a:fillRef>
+                        <a:effectRef idx="0">
+                          <a:schemeClr val="accent1"/>
+                        </a:effectRef>
+                        <a:fontRef idx="minor">
+                          <a:schemeClr val="dk1"/>
+                        </a:fontRef>
+                      </wps:style>
+                      <wps:txbx>
+                        <w:txbxContent>
+                          <w:p>
+                            <w:pPr>
+                              <w:pStyle w:val="Header"/>
+                              <w:jc w:val="right"/>
+                              <w:rPr>
+                                <w:caps/>
+                                <w:color w:val="262626" w:themeColor="text1" w:themeTint="D9"/>
+                                <w:sz w:val="28"/>
+                                <w:szCs w:val="28"/>
+                              </w:rPr>
+                            </w:pPr>
+                          </w:p>
+                          <w:p>
+                            <w:pPr>
+                              <w:tabs>
+                                <w:tab w:val="left" w:pos="1260"/>
+                              </w:tabs>
+                              <w:spacing w:after="200"/>
+                              <w:jc w:val="right"/>
+                              <w:rPr>
+                                <w:rFonts w:ascii="Calibri" w:eastAsia="Calibri" w:hAnsi="Calibri" w:cs="Calibri"/>
+                                <w:sz w:val="32"/>
+                                <w:szCs w:val="32"/>
+                              </w:rPr>
+                            </w:pPr>
+                            <w:r>
+                              <w:rPr>
+                                <w:rFonts w:ascii="Calibri" w:eastAsia="Calibri" w:hAnsi="Calibri" w:cs="Calibri"/>
+                                <w:sz w:val="32"/>
+                                <w:szCs w:val="32"/>
+                              </w:rPr>
+                              <w:t>Ngoc Kieu Thanh Huynh – 2688093</w:t>
+                            </w:r>
+                          </w:p>
+                          <w:p>
+                            <w:pPr>
+                              <w:tabs>
+                                <w:tab w:val="left" w:pos="1260"/>
+                              </w:tabs>
+                              <w:spacing w:after="200"/>
+                              <w:jc w:val="right"/>
+                              <w:rPr>
+                                <w:rFonts w:ascii="Calibri" w:eastAsia="Calibri" w:hAnsi="Calibri" w:cs="Calibri"/>
+                                <w:sz w:val="32"/>
+                                <w:szCs w:val="32"/>
+                                <w:lang w:val="fr-FR"/>
+                              </w:rPr>
+                            </w:pPr>
+                            <w:r>
+                              <w:rPr>
+                                <w:rFonts w:ascii="Calibri" w:eastAsia="Calibri" w:hAnsi="Calibri" w:cs="Calibri"/>
+                                <w:sz w:val="32"/>
+                                <w:szCs w:val="32"/>
+                                <w:lang w:val="fr-FR"/>
+                              </w:rPr>
+                              <w:t>Bilal Butt – 2688700</w:t>
+                            </w:r>
+                          </w:p>
+                          <w:p>
+                            <w:pPr>
+                              <w:tabs>
+                                <w:tab w:val="left" w:pos="1260"/>
+                              </w:tabs>
+                              <w:spacing w:after="200"/>
+                              <w:jc w:val="right"/>
+                              <w:rPr>
+                                <w:rFonts w:ascii="Calibri" w:eastAsia="Calibri" w:hAnsi="Calibri" w:cs="Calibri"/>
+                                <w:sz w:val="32"/>
+                                <w:szCs w:val="32"/>
+                                <w:lang w:val="fr-FR"/>
+                              </w:rPr>
+                            </w:pPr>
+                            <w:r>
+                              <w:rPr>
+                                <w:rFonts w:ascii="Calibri" w:eastAsia="Calibri" w:hAnsi="Calibri" w:cs="Calibri"/>
+                                <w:sz w:val="32"/>
+                                <w:szCs w:val="32"/>
+                                <w:lang w:val="fr-FR"/>
+                              </w:rPr>
+                              <w:t xml:space="preserve">Raima Khan – </w:t>
+                            </w:r>
+                          </w:p>
+                          <w:p>
+                            <w:pPr>
+                              <w:tabs>
+                                <w:tab w:val="left" w:pos="1260"/>
+                              </w:tabs>
+                              <w:spacing w:after="200"/>
+                              <w:jc w:val="right"/>
+                              <w:rPr>
+                                <w:rFonts w:ascii="Calibri" w:eastAsia="Calibri" w:hAnsi="Calibri" w:cs="Calibri"/>
+                                <w:sz w:val="32"/>
+                                <w:szCs w:val="32"/>
+                              </w:rPr>
+                            </w:pPr>
+                            <w:r>
+                              <w:rPr>
+                                <w:rFonts w:ascii="Calibri" w:eastAsia="Calibri" w:hAnsi="Calibri" w:cs="Calibri"/>
+                                <w:sz w:val="32"/>
+                                <w:szCs w:val="32"/>
+                                <w:lang w:val="fr-FR"/>
+                              </w:rPr>
+                              <w:t>Armin -</w:t>
+                            </w:r>
+                          </w:p>
+                          <w:p>
+                            <w:pPr>
+                              <w:pStyle w:val="Header"/>
+                              <w:jc w:val="right"/>
+                              <w:rPr>
+                                <w:caps/>
+                                <w:color w:val="262626" w:themeColor="text1" w:themeTint="D9"/>
+                                <w:sz w:val="20"/>
+                                <w:szCs w:val="20"/>
+                              </w:rPr>
+                            </w:pPr>
+                          </w:p>
+                        </w:txbxContent>
+                      </wps:txbx>
+                      <wps:bodyPr rot="0" spcFirstLastPara="0" vertOverflow="overflow" horzOverflow="overflow" vert="horz" wrap="square" lIns="0" tIns="0" rIns="0" bIns="0" numCol="1" spcCol="0" rtlCol="0" fromWordArt="0" anchor="b" anchorCtr="0" forceAA="0" compatLnSpc="1">
+                        <a:prstTxWarp prst="textNoShape">
+                          <a:avLst/>
+                        </a:prstTxWarp>
+                        <a:noAutofit/>
+                      </wps:bodyPr>
+                    </wps:wsp>
+                  </a:graphicData>
+                </a:graphic>
+                <wp14:sizeRelH relativeFrom="page">
+                  <wp14:pctWidth>73400</wp14:pctWidth>
+                </wp14:sizeRelH>
+                <wp14:sizeRelV relativeFrom="page">
+                  <wp14:pctHeight>0</wp14:pctHeight>
+                </wp14:sizeRelV>
+              </wp:anchor>
+            </w:drawing>
+          </mc:Choice>
+          <mc:Fallback>
+            <w:pict>
+              <v:shape w14:anchorId="4630A224" id="Text Box 1" o:spid="_x0000_s1027" type="#_x0000_t202" style="position:absolute;margin-left:401.8pt;margin-top:566.25pt;width:453pt;height:148.5pt;z-index:251664384;visibility:visible;mso-wrap-style:square;mso-width-percent:734;mso-height-percent:0;mso-wrap-distance-left:9pt;mso-wrap-distance-top:0;mso-wrap-distance-right:9pt;mso-wrap-distance-bottom:0;mso-position-horizontal:right;mso-position-horizontal-relative:margin;mso-position-vertical:absolute;mso-position-vertical-relative:page;mso-width-percent:734;mso-height-percent:0;mso-width-relative:page;mso-height-relative:page;v-text-anchor:bottom" o:gfxdata="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" filled="f" stroked="f" strokeweight=".5pt">
+                <v:textbox inset="0,0,0,0">
+                  <w:txbxContent>
+                    <w:p>
+                      <w:pPr>
+                        <w:pStyle w:val="Header"/>
+                        <w:jc w:val="right"/>
+                        <w:rPr>
+                          <w:caps/>
+                          <w:color w:val="262626" w:themeColor="text1" w:themeTint="D9"/>
+                          <w:sz w:val="28"/>
+                          <w:szCs w:val="28"/>
+                        </w:rPr>
+                      </w:pPr>
+                    </w:p>
+                    <w:p>
+                      <w:pPr>
+                        <w:tabs>
+                          <w:tab w:val="left" w:pos="1260"/>
+                        </w:tabs>
+                        <w:spacing w:after="200"/>
+                        <w:jc w:val="right"/>
+                        <w:rPr>
+                          <w:rFonts w:ascii="Calibri" w:eastAsia="Calibri" w:hAnsi="Calibri" w:cs="Calibri"/>
+                          <w:sz w:val="32"/>
+                          <w:szCs w:val="32"/>
+                        </w:rPr>
+                      </w:pPr>
+                      <w:r>
+                        <w:rPr>
+                          <w:rFonts w:ascii="Calibri" w:eastAsia="Calibri" w:hAnsi="Calibri" w:cs="Calibri"/>
+                          <w:sz w:val="32"/>
+                          <w:szCs w:val="32"/>
+                        </w:rPr>
+                        <w:t>Ngoc Kieu Thanh Huynh – 2688093</w:t>
+                      </w:r>
+                    </w:p>
+                    <w:p>
+                      <w:pPr>
+                        <w:tabs>
+                          <w:tab w:val="left" w:pos="1260"/>
+                        </w:tabs>
+                        <w:spacing w:after="200"/>
+                        <w:jc w:val="right"/>
+                        <w:rPr>
+                          <w:rFonts w:ascii="Calibri" w:eastAsia="Calibri" w:hAnsi="Calibri" w:cs="Calibri"/>
+                          <w:sz w:val="32"/>
+                          <w:szCs w:val="32"/>
+                          <w:lang w:val="fr-FR"/>
+                        </w:rPr>
+                      </w:pPr>
+                      <w:r>
+                        <w:rPr>
+                          <w:rFonts w:ascii="Calibri" w:eastAsia="Calibri" w:hAnsi="Calibri" w:cs="Calibri"/>
+                          <w:sz w:val="32"/>
+                          <w:szCs w:val="32"/>
+                          <w:lang w:val="fr-FR"/>
+                        </w:rPr>
+                        <w:t>Bilal Butt – 2688700</w:t>
+                      </w:r>
+                    </w:p>
+                    <w:p>
+                      <w:pPr>
+                        <w:tabs>
+                          <w:tab w:val="left" w:pos="1260"/>
+                        </w:tabs>
+                        <w:spacing w:after="200"/>
+                        <w:jc w:val="right"/>
+                        <w:rPr>
+                          <w:rFonts w:ascii="Calibri" w:eastAsia="Calibri" w:hAnsi="Calibri" w:cs="Calibri"/>
+                          <w:sz w:val="32"/>
+                          <w:szCs w:val="32"/>
+                          <w:lang w:val="fr-FR"/>
+                        </w:rPr>
+                      </w:pPr>
+                      <w:r>
+                        <w:rPr>
+                          <w:rFonts w:ascii="Calibri" w:eastAsia="Calibri" w:hAnsi="Calibri" w:cs="Calibri"/>
+                          <w:sz w:val="32"/>
+                          <w:szCs w:val="32"/>
+                          <w:lang w:val="fr-FR"/>
+                        </w:rPr>
+                        <w:t xml:space="preserve">Raima Khan – </w:t>
+                      </w:r>
+                    </w:p>
+                    <w:p>
+                      <w:pPr>
+                        <w:tabs>
+                          <w:tab w:val="left" w:pos="1260"/>
+                        </w:tabs>
+                        <w:spacing w:after="200"/>
+                        <w:jc w:val="right"/>
+                        <w:rPr>
+                          <w:rFonts w:ascii="Calibri" w:eastAsia="Calibri" w:hAnsi="Calibri" w:cs="Calibri"/>
+                          <w:sz w:val="32"/>
+                          <w:szCs w:val="32"/>
+                        </w:rPr>
+                      </w:pPr>
+                      <w:r>
+                        <w:rPr>
+                          <w:rFonts w:ascii="Calibri" w:eastAsia="Calibri" w:hAnsi="Calibri" w:cs="Calibri"/>
+                          <w:sz w:val="32"/>
+                          <w:szCs w:val="32"/>
+                          <w:lang w:val="fr-FR"/>
+                        </w:rPr>
+                        <w:t>Armin -</w:t>
+                      </w:r>
+                    </w:p>
+                    <w:p>
+                      <w:pPr>
+                        <w:pStyle w:val="Header"/>
+                        <w:jc w:val="right"/>
+                        <w:rPr>
+                          <w:caps/>
+                          <w:color w:val="262626" w:themeColor="text1" w:themeTint="D9"/>
+                          <w:sz w:val="20"/>
+                          <w:szCs w:val="20"/>
+                        </w:rPr>
+                      </w:pPr>
+                    </w:p>
+                  </w:txbxContent>
+                </v:textbox>
+                <w10:wrap type="square" anchorx="margin" anchory="page"/>
+              </v:shape>
+            </w:pict>
+          </mc:Fallback>
+        </mc:AlternateContent>
+      </w:r>
+      <w:r>
+        <w:rPr>
+          <w:noProof/>
+        </w:rPr>
+        <mc:AlternateContent>
+          <mc:Choice Requires="wps">
+            <w:drawing>
               <wp:anchor distT="0" distB="0" distL="114300" distR="114300" simplePos="0" relativeHeight="251660288" behindDoc="0" locked="0" layoutInCell="1" allowOverlap="1" wp14:anchorId="66DDB51C" wp14:editId="6279F3D2">
                 <wp:simplePos x="0" y="0"/>
                 <wp:positionH relativeFrom="margin">
@@ -798,6 +770,7 @@
                                 <w:dataBinding w:prefixMappings="xmlns:ns0='http://purl.org/dc/elements/1.1/' xmlns:ns1='http://schemas.openxmlformats.org/package/2006/metadata/core-properties' " w:xpath="/ns1:coreProperties[1]/ns0:title[1]" w:storeItemID="{6C3C8BC8-F283-45AE-878A-BAB7291924A1}"/>
                                 <w:text w:multiLine="1"/>
                               </w:sdtPr>
+                              <w:sdtEndPr/>
                               <w:sdtContent>
                                 <w:r>
                                   <w:rPr>
@@ -854,16 +827,7 @@
                                     <w:sz w:val="36"/>
                                     <w:szCs w:val="36"/>
                                   </w:rPr>
-                                  <w:t>XX</w:t>
-                                </w:r>
-                                <w:r>
-                                  <w:rPr>
-                                    <w:smallCaps/>
-                                    <w:color w:val="44546A" w:themeColor="text2"/>
-                                    <w:sz w:val="36"/>
-                                    <w:szCs w:val="36"/>
-                                  </w:rPr>
-                                  <w:t xml:space="preserve">: LOOP_IT </w:t>
+                                  <w:t>2</w:t>
                                 </w:r>
                               </w:p>
                             </w:sdtContent>
@@ -918,6 +882,7 @@
                           <w:dataBinding w:prefixMappings="xmlns:ns0='http://purl.org/dc/elements/1.1/' xmlns:ns1='http://schemas.openxmlformats.org/package/2006/metadata/core-properties' " w:xpath="/ns1:coreProperties[1]/ns0:title[1]" w:storeItemID="{6C3C8BC8-F283-45AE-878A-BAB7291924A1}"/>
                           <w:text w:multiLine="1"/>
                         </w:sdtPr>
+                        <w:sdtEndPr/>
                         <w:sdtContent>
                           <w:r>
                             <w:rPr>
@@ -974,16 +939,7 @@
                               <w:sz w:val="36"/>
                               <w:szCs w:val="36"/>
                             </w:rPr>
-                            <w:t>XX</w:t>
-                          </w:r>
-                          <w:r>
-                            <w:rPr>
-                              <w:smallCaps/>
-                              <w:color w:val="44546A" w:themeColor="text2"/>
-                              <w:sz w:val="36"/>
-                              <w:szCs w:val="36"/>
-                            </w:rPr>
-                            <w:t xml:space="preserve">: LOOP_IT </w:t>
+                            <w:t>2</w:t>
                           </w:r>
                         </w:p>
                       </w:sdtContent>
@@ -1222,14 +1178,375 @@
     </w:p>
     <w:p>
       <w:pPr>
-        <w:pStyle w:val="Heading3"/>
+        <w:pStyle w:val="ListParagraph"/>
+        <w:numPr>
+          <w:ilvl w:val="0"/>
+          <w:numId w:val="43"/>
+        </w:numPr>
       </w:pPr>
       <w:r>
-        <w:t>Individual tasks:</w:t>
+        <w:t>Consider between two method of add components:</w:t>
+      </w:r>
+    </w:p>
+    <w:p>
+      <w:pPr>
+        <w:pStyle w:val="ListParagraph"/>
+        <w:numPr>
+          <w:ilvl w:val="1"/>
+          <w:numId w:val="43"/>
+        </w:numPr>
+      </w:pPr>
+      <w:r>
+        <w:t>First solution could be drag and drop component to draw them</w:t>
+      </w:r>
+    </w:p>
+    <w:p>
+      <w:pPr>
+        <w:pStyle w:val="ListParagraph"/>
+        <w:numPr>
+          <w:ilvl w:val="1"/>
+          <w:numId w:val="43"/>
+        </w:numPr>
+      </w:pPr>
+      <w:r>
+        <w:t>Second solution could be click on the button represent for the component and click on the position which user want to place the component and this one will be drawn.</w:t>
+      </w:r>
+    </w:p>
+    <w:p>
+      <w:pPr>
+        <w:pStyle w:val="ListParagraph"/>
+        <w:numPr>
+          <w:ilvl w:val="1"/>
+          <w:numId w:val="43"/>
+        </w:numPr>
+      </w:pPr>
+      <w:r>
+        <w:t>Decision: the second solution seem to be easier for user to use than drag and drop. With drag and drop, users have to hold the mouse while finding the position which they want to place the component.</w:t>
+      </w:r>
+    </w:p>
+    <w:p>
+      <w:pPr>
+        <w:pStyle w:val="ListParagraph"/>
+        <w:numPr>
+          <w:ilvl w:val="0"/>
+          <w:numId w:val="43"/>
+        </w:numPr>
+      </w:pPr>
+      <w:r>
+        <w:t>Delete component can be done in 2 methods:</w:t>
+      </w:r>
+    </w:p>
+    <w:p>
+      <w:pPr>
+        <w:pStyle w:val="ListParagraph"/>
+        <w:numPr>
+          <w:ilvl w:val="1"/>
+          <w:numId w:val="43"/>
+        </w:numPr>
+      </w:pPr>
+      <w:r>
+        <w:t>Users can choose the component they want to   delete and press delete to delete them.</w:t>
+      </w:r>
+    </w:p>
+    <w:p>
+      <w:pPr>
+        <w:pStyle w:val="ListParagraph"/>
+        <w:numPr>
+          <w:ilvl w:val="1"/>
+          <w:numId w:val="43"/>
+        </w:numPr>
+      </w:pPr>
+      <w:r>
+        <w:t>Users can choose the delete button first and click on the component to delete them.</w:t>
+      </w:r>
+    </w:p>
+    <w:p>
+      <w:pPr>
+        <w:pStyle w:val="ListParagraph"/>
+        <w:numPr>
+          <w:ilvl w:val="1"/>
+          <w:numId w:val="43"/>
+        </w:numPr>
+      </w:pPr>
+      <w:r>
+        <w:t xml:space="preserve">Decision: Base on the consistency of UID design concept, the second solution seem to be easier for user to follow that function. Since, all the components when they want to draw it, they have to click on the button representing for the components and place them. Applying the same instruction for deleting helps users feel more comfortable when they applied their mental model. </w:t>
       </w:r>
       <w:bookmarkStart w:id="0" w:name="_GoBack"/>
       <w:bookmarkEnd w:id="0"/>
+      <w:r>
+        <w:t xml:space="preserve"> </w:t>
+      </w:r>
     </w:p>
+    <w:p>
+      <w:pPr>
+        <w:pStyle w:val="Heading3"/>
+      </w:pPr>
+      <w:r>
+        <w:t>Tasks</w:t>
+      </w:r>
+      <w:r>
+        <w:t>:</w:t>
+      </w:r>
+    </w:p>
+    <w:tbl>
+      <w:tblPr>
+        <w:tblStyle w:val="PlainTable1"/>
+        <w:tblW w:w="0" w:type="auto"/>
+        <w:tblLook w:val="04A0" w:firstRow="1" w:lastRow="0" w:firstColumn="1" w:lastColumn="0" w:noHBand="0" w:noVBand="1"/>
+      </w:tblPr>
+      <w:tblGrid>
+        <w:gridCol w:w="4765"/>
+        <w:gridCol w:w="2520"/>
+        <w:gridCol w:w="2065"/>
+      </w:tblGrid>
+      <w:tr>
+        <w:trPr>
+          <w:cnfStyle w:val="100000000000" w:firstRow="1" w:lastRow="0" w:firstColumn="0" w:lastColumn="0" w:oddVBand="0" w:evenVBand="0" w:oddHBand="0" w:evenHBand="0" w:firstRowFirstColumn="0" w:firstRowLastColumn="0" w:lastRowFirstColumn="0" w:lastRowLastColumn="0"/>
+        </w:trPr>
+        <w:tc>
+          <w:tcPr>
+            <w:cnfStyle w:val="001000000000" w:firstRow="0" w:lastRow="0" w:firstColumn="1" w:lastColumn="0" w:oddVBand="0" w:evenVBand="0" w:oddHBand="0" w:evenHBand="0" w:firstRowFirstColumn="0" w:firstRowLastColumn="0" w:lastRowFirstColumn="0" w:lastRowLastColumn="0"/>
+            <w:tcW w:w="4765" w:type="dxa"/>
+          </w:tcPr>
+          <w:p>
+            <w:r>
+              <w:t>Tasks</w:t>
+            </w:r>
+          </w:p>
+        </w:tc>
+        <w:tc>
+          <w:tcPr>
+            <w:tcW w:w="2520" w:type="dxa"/>
+          </w:tcPr>
+          <w:p>
+            <w:pPr>
+              <w:cnfStyle w:val="100000000000" w:firstRow="1" w:lastRow="0" w:firstColumn="0" w:lastColumn="0" w:oddVBand="0" w:evenVBand="0" w:oddHBand="0" w:evenHBand="0" w:firstRowFirstColumn="0" w:firstRowLastColumn="0" w:lastRowFirstColumn="0" w:lastRowLastColumn="0"/>
+            </w:pPr>
+            <w:r>
+              <w:t>Responsible members</w:t>
+            </w:r>
+          </w:p>
+        </w:tc>
+        <w:tc>
+          <w:tcPr>
+            <w:tcW w:w="2065" w:type="dxa"/>
+          </w:tcPr>
+          <w:p>
+            <w:pPr>
+              <w:cnfStyle w:val="100000000000" w:firstRow="1" w:lastRow="0" w:firstColumn="0" w:lastColumn="0" w:oddVBand="0" w:evenVBand="0" w:oddHBand="0" w:evenHBand="0" w:firstRowFirstColumn="0" w:firstRowLastColumn="0" w:lastRowFirstColumn="0" w:lastRowLastColumn="0"/>
+            </w:pPr>
+            <w:r>
+              <w:t>Status</w:t>
+            </w:r>
+          </w:p>
+        </w:tc>
+      </w:tr>
+      <w:tr>
+        <w:trPr>
+          <w:cnfStyle w:val="000000100000" w:firstRow="0" w:lastRow="0" w:firstColumn="0" w:lastColumn="0" w:oddVBand="0" w:evenVBand="0" w:oddHBand="1" w:evenHBand="0" w:firstRowFirstColumn="0" w:firstRowLastColumn="0" w:lastRowFirstColumn="0" w:lastRowLastColumn="0"/>
+        </w:trPr>
+        <w:tc>
+          <w:tcPr>
+            <w:cnfStyle w:val="001000000000" w:firstRow="0" w:lastRow="0" w:firstColumn="1" w:lastColumn="0" w:oddVBand="0" w:evenVBand="0" w:oddHBand="0" w:evenHBand="0" w:firstRowFirstColumn="0" w:firstRowLastColumn="0" w:lastRowFirstColumn="0" w:lastRowLastColumn="0"/>
+            <w:tcW w:w="4765" w:type="dxa"/>
+          </w:tcPr>
+          <w:p>
+            <w:r>
+              <w:t>User cases: add components, remove pipeline,  remove components</w:t>
+            </w:r>
+          </w:p>
+        </w:tc>
+        <w:tc>
+          <w:tcPr>
+            <w:tcW w:w="2520" w:type="dxa"/>
+          </w:tcPr>
+          <w:p>
+            <w:pPr>
+              <w:cnfStyle w:val="000000100000" w:firstRow="0" w:lastRow="0" w:firstColumn="0" w:lastColumn="0" w:oddVBand="0" w:evenVBand="0" w:oddHBand="1" w:evenHBand="0" w:firstRowFirstColumn="0" w:firstRowLastColumn="0" w:lastRowFirstColumn="0" w:lastRowLastColumn="0"/>
+            </w:pPr>
+            <w:r>
+              <w:t xml:space="preserve">Group discussion </w:t>
+            </w:r>
+          </w:p>
+        </w:tc>
+        <w:tc>
+          <w:tcPr>
+            <w:tcW w:w="2065" w:type="dxa"/>
+          </w:tcPr>
+          <w:p>
+            <w:pPr>
+              <w:cnfStyle w:val="000000100000" w:firstRow="0" w:lastRow="0" w:firstColumn="0" w:lastColumn="0" w:oddVBand="0" w:evenVBand="0" w:oddHBand="1" w:evenHBand="0" w:firstRowFirstColumn="0" w:firstRowLastColumn="0" w:lastRowFirstColumn="0" w:lastRowLastColumn="0"/>
+            </w:pPr>
+            <w:r>
+              <w:t>Done</w:t>
+            </w:r>
+          </w:p>
+        </w:tc>
+      </w:tr>
+      <w:tr>
+        <w:tc>
+          <w:tcPr>
+            <w:cnfStyle w:val="001000000000" w:firstRow="0" w:lastRow="0" w:firstColumn="1" w:lastColumn="0" w:oddVBand="0" w:evenVBand="0" w:oddHBand="0" w:evenHBand="0" w:firstRowFirstColumn="0" w:firstRowLastColumn="0" w:lastRowFirstColumn="0" w:lastRowLastColumn="0"/>
+            <w:tcW w:w="4765" w:type="dxa"/>
+          </w:tcPr>
+          <w:p>
+            <w:r>
+              <w:t xml:space="preserve">User cases: add pipeline </w:t>
+            </w:r>
+          </w:p>
+        </w:tc>
+        <w:tc>
+          <w:tcPr>
+            <w:tcW w:w="2520" w:type="dxa"/>
+          </w:tcPr>
+          <w:p>
+            <w:pPr>
+              <w:cnfStyle w:val="000000000000" w:firstRow="0" w:lastRow="0" w:firstColumn="0" w:lastColumn="0" w:oddVBand="0" w:evenVBand="0" w:oddHBand="0" w:evenHBand="0" w:firstRowFirstColumn="0" w:firstRowLastColumn="0" w:lastRowFirstColumn="0" w:lastRowLastColumn="0"/>
+            </w:pPr>
+            <w:r>
+              <w:t>Bilal</w:t>
+            </w:r>
+          </w:p>
+        </w:tc>
+        <w:tc>
+          <w:tcPr>
+            <w:tcW w:w="2065" w:type="dxa"/>
+          </w:tcPr>
+          <w:p>
+            <w:pPr>
+              <w:cnfStyle w:val="000000000000" w:firstRow="0" w:lastRow="0" w:firstColumn="0" w:lastColumn="0" w:oddVBand="0" w:evenVBand="0" w:oddHBand="0" w:evenHBand="0" w:firstRowFirstColumn="0" w:firstRowLastColumn="0" w:lastRowFirstColumn="0" w:lastRowLastColumn="0"/>
+            </w:pPr>
+            <w:r>
+              <w:t>Done</w:t>
+            </w:r>
+          </w:p>
+        </w:tc>
+      </w:tr>
+      <w:tr>
+        <w:trPr>
+          <w:cnfStyle w:val="000000100000" w:firstRow="0" w:lastRow="0" w:firstColumn="0" w:lastColumn="0" w:oddVBand="0" w:evenVBand="0" w:oddHBand="1" w:evenHBand="0" w:firstRowFirstColumn="0" w:firstRowLastColumn="0" w:lastRowFirstColumn="0" w:lastRowLastColumn="0"/>
+        </w:trPr>
+        <w:tc>
+          <w:tcPr>
+            <w:cnfStyle w:val="001000000000" w:firstRow="0" w:lastRow="0" w:firstColumn="1" w:lastColumn="0" w:oddVBand="0" w:evenVBand="0" w:oddHBand="0" w:evenHBand="0" w:firstRowFirstColumn="0" w:firstRowLastColumn="0" w:lastRowFirstColumn="0" w:lastRowLastColumn="0"/>
+            <w:tcW w:w="4765" w:type="dxa"/>
+          </w:tcPr>
+          <w:p>
+            <w:r>
+              <w:t xml:space="preserve">UID </w:t>
+            </w:r>
+            <w:r>
+              <w:t>design</w:t>
+            </w:r>
+          </w:p>
+        </w:tc>
+        <w:tc>
+          <w:tcPr>
+            <w:tcW w:w="2520" w:type="dxa"/>
+          </w:tcPr>
+          <w:p>
+            <w:pPr>
+              <w:cnfStyle w:val="000000100000" w:firstRow="0" w:lastRow="0" w:firstColumn="0" w:lastColumn="0" w:oddVBand="0" w:evenVBand="0" w:oddHBand="1" w:evenHBand="0" w:firstRowFirstColumn="0" w:firstRowLastColumn="0" w:lastRowFirstColumn="0" w:lastRowLastColumn="0"/>
+            </w:pPr>
+            <w:r>
+              <w:t>Thanh + Armin</w:t>
+            </w:r>
+          </w:p>
+        </w:tc>
+        <w:tc>
+          <w:tcPr>
+            <w:tcW w:w="2065" w:type="dxa"/>
+          </w:tcPr>
+          <w:p>
+            <w:pPr>
+              <w:cnfStyle w:val="000000100000" w:firstRow="0" w:lastRow="0" w:firstColumn="0" w:lastColumn="0" w:oddVBand="0" w:evenVBand="0" w:oddHBand="1" w:evenHBand="0" w:firstRowFirstColumn="0" w:firstRowLastColumn="0" w:lastRowFirstColumn="0" w:lastRowLastColumn="0"/>
+            </w:pPr>
+            <w:r>
+              <w:t>Done</w:t>
+            </w:r>
+          </w:p>
+        </w:tc>
+      </w:tr>
+      <w:tr>
+        <w:tc>
+          <w:tcPr>
+            <w:cnfStyle w:val="001000000000" w:firstRow="0" w:lastRow="0" w:firstColumn="1" w:lastColumn="0" w:oddVBand="0" w:evenVBand="0" w:oddHBand="0" w:evenHBand="0" w:firstRowFirstColumn="0" w:firstRowLastColumn="0" w:lastRowFirstColumn="0" w:lastRowLastColumn="0"/>
+            <w:tcW w:w="4765" w:type="dxa"/>
+          </w:tcPr>
+          <w:p>
+            <w:r>
+              <w:t xml:space="preserve">Task division &amp; update process report </w:t>
+            </w:r>
+          </w:p>
+        </w:tc>
+        <w:tc>
+          <w:tcPr>
+            <w:tcW w:w="2520" w:type="dxa"/>
+          </w:tcPr>
+          <w:p>
+            <w:pPr>
+              <w:cnfStyle w:val="000000000000" w:firstRow="0" w:lastRow="0" w:firstColumn="0" w:lastColumn="0" w:oddVBand="0" w:evenVBand="0" w:oddHBand="0" w:evenHBand="0" w:firstRowFirstColumn="0" w:firstRowLastColumn="0" w:lastRowFirstColumn="0" w:lastRowLastColumn="0"/>
+            </w:pPr>
+            <w:r>
+              <w:t>Thanh</w:t>
+            </w:r>
+          </w:p>
+        </w:tc>
+        <w:tc>
+          <w:tcPr>
+            <w:tcW w:w="2065" w:type="dxa"/>
+          </w:tcPr>
+          <w:p>
+            <w:pPr>
+              <w:cnfStyle w:val="000000000000" w:firstRow="0" w:lastRow="0" w:firstColumn="0" w:lastColumn="0" w:oddVBand="0" w:evenVBand="0" w:oddHBand="0" w:evenHBand="0" w:firstRowFirstColumn="0" w:firstRowLastColumn="0" w:lastRowFirstColumn="0" w:lastRowLastColumn="0"/>
+            </w:pPr>
+            <w:r>
+              <w:t>Done</w:t>
+            </w:r>
+          </w:p>
+        </w:tc>
+      </w:tr>
+      <w:tr>
+        <w:trPr>
+          <w:cnfStyle w:val="000000100000" w:firstRow="0" w:lastRow="0" w:firstColumn="0" w:lastColumn="0" w:oddVBand="0" w:evenVBand="0" w:oddHBand="1" w:evenHBand="0" w:firstRowFirstColumn="0" w:firstRowLastColumn="0" w:lastRowFirstColumn="0" w:lastRowLastColumn="0"/>
+        </w:trPr>
+        <w:tc>
+          <w:tcPr>
+            <w:cnfStyle w:val="001000000000" w:firstRow="0" w:lastRow="0" w:firstColumn="1" w:lastColumn="0" w:oddVBand="0" w:evenVBand="0" w:oddHBand="0" w:evenHBand="0" w:firstRowFirstColumn="0" w:firstRowLastColumn="0" w:lastRowFirstColumn="0" w:lastRowLastColumn="0"/>
+            <w:tcW w:w="4765" w:type="dxa"/>
+          </w:tcPr>
+          <w:p>
+            <w:r>
+              <w:t>Non-functional requirements</w:t>
+            </w:r>
+          </w:p>
+        </w:tc>
+        <w:tc>
+          <w:tcPr>
+            <w:tcW w:w="2520" w:type="dxa"/>
+          </w:tcPr>
+          <w:p>
+            <w:pPr>
+              <w:cnfStyle w:val="000000100000" w:firstRow="0" w:lastRow="0" w:firstColumn="0" w:lastColumn="0" w:oddVBand="0" w:evenVBand="0" w:oddHBand="1" w:evenHBand="0" w:firstRowFirstColumn="0" w:firstRowLastColumn="0" w:lastRowFirstColumn="0" w:lastRowLastColumn="0"/>
+            </w:pPr>
+            <w:r>
+              <w:t>Raima</w:t>
+            </w:r>
+          </w:p>
+        </w:tc>
+        <w:tc>
+          <w:tcPr>
+            <w:tcW w:w="2065" w:type="dxa"/>
+          </w:tcPr>
+          <w:p>
+            <w:pPr>
+              <w:cnfStyle w:val="000000100000" w:firstRow="0" w:lastRow="0" w:firstColumn="0" w:lastColumn="0" w:oddVBand="0" w:evenVBand="0" w:oddHBand="1" w:evenHBand="0" w:firstRowFirstColumn="0" w:firstRowLastColumn="0" w:lastRowFirstColumn="0" w:lastRowLastColumn="0"/>
+            </w:pPr>
+          </w:p>
+        </w:tc>
+      </w:tr>
+    </w:tbl>
+    <w:p/>
     <w:sectPr>
       <w:headerReference w:type="default" r:id="rId8"/>
       <w:footerReference w:type="default" r:id="rId9"/>
@@ -1588,6 +1905,10 @@
         </mc:Choice>
         <mc:Fallback>
           <w:pict>
+            <v:shapetype id="_x0000_t202" coordsize="21600,21600" o:spt="202" path="m,l,21600r21600,l21600,xe">
+              <v:stroke joinstyle="miter"/>
+              <v:path gradientshapeok="t" o:connecttype="rect"/>
+            </v:shapetype>
             <v:shape id="Text Box 221" o:spid="_x0000_s1031" type="#_x0000_t202" style="position:absolute;margin-left:20.6pt;margin-top:0;width:71.8pt;height:13.45pt;z-index:251659264;visibility:visible;mso-wrap-style:square;mso-width-percent:1000;mso-height-percent:0;mso-wrap-distance-left:9pt;mso-wrap-distance-top:0;mso-wrap-distance-right:9pt;mso-wrap-distance-bottom:0;mso-position-horizontal:right;mso-position-horizontal-relative:page;mso-position-vertical:center;mso-position-vertical-relative:top-margin-area;mso-width-percent:1000;mso-height-percent:0;mso-width-relative:right-margin-area;mso-height-relative:page;v-text-anchor:middle" o:gfxdata="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" o:allowincell="f" fillcolor="#a8d08d [1945]" stroked="f">
               <v:textbox style="mso-fit-shape-to-text:t" inset=",0,,0">
                 <w:txbxContent>
@@ -3184,6 +3505,118 @@
     </w:lvl>
   </w:abstractNum>
   <w:abstractNum w:abstractNumId="15" w15:restartNumberingAfterBreak="0">
+    <w:nsid w:val="2660779E"/>
+    <w:multiLevelType w:val="hybridMultilevel"/>
+    <w:tmpl w:val="B74A4B98"/>
+    <w:lvl w:ilvl="0" w:tplc="6C8A6D26">
+      <w:numFmt w:val="bullet"/>
+      <w:lvlText w:val="-"/>
+      <w:lvlJc w:val="left"/>
+      <w:pPr>
+        <w:ind w:left="720" w:hanging="360"/>
+      </w:pPr>
+      <w:rPr>
+        <w:rFonts w:ascii="Calibri" w:eastAsiaTheme="minorEastAsia" w:hAnsi="Calibri" w:cstheme="minorBidi" w:hint="default"/>
+      </w:rPr>
+    </w:lvl>
+    <w:lvl w:ilvl="1" w:tplc="04090003">
+      <w:start w:val="1"/>
+      <w:numFmt w:val="bullet"/>
+      <w:lvlText w:val="o"/>
+      <w:lvlJc w:val="left"/>
+      <w:pPr>
+        <w:ind w:left="1440" w:hanging="360"/>
+      </w:pPr>
+      <w:rPr>
+        <w:rFonts w:ascii="Courier New" w:hAnsi="Courier New" w:cs="Courier New" w:hint="default"/>
+      </w:rPr>
+    </w:lvl>
+    <w:lvl w:ilvl="2" w:tplc="04090005" w:tentative="1">
+      <w:start w:val="1"/>
+      <w:numFmt w:val="bullet"/>
+      <w:lvlText w:val=""/>
+      <w:lvlJc w:val="left"/>
+      <w:pPr>
+        <w:ind w:left="2160" w:hanging="360"/>
+      </w:pPr>
+      <w:rPr>
+        <w:rFonts w:ascii="Wingdings" w:hAnsi="Wingdings" w:hint="default"/>
+      </w:rPr>
+    </w:lvl>
+    <w:lvl w:ilvl="3" w:tplc="04090001" w:tentative="1">
+      <w:start w:val="1"/>
+      <w:numFmt w:val="bullet"/>
+      <w:lvlText w:val=""/>
+      <w:lvlJc w:val="left"/>
+      <w:pPr>
+        <w:ind w:left="2880" w:hanging="360"/>
+      </w:pPr>
+      <w:rPr>
+        <w:rFonts w:ascii="Symbol" w:hAnsi="Symbol" w:hint="default"/>
+      </w:rPr>
+    </w:lvl>
+    <w:lvl w:ilvl="4" w:tplc="04090003" w:tentative="1">
+      <w:start w:val="1"/>
+      <w:numFmt w:val="bullet"/>
+      <w:lvlText w:val="o"/>
+      <w:lvlJc w:val="left"/>
+      <w:pPr>
+        <w:ind w:left="3600" w:hanging="360"/>
+      </w:pPr>
+      <w:rPr>
+        <w:rFonts w:ascii="Courier New" w:hAnsi="Courier New" w:cs="Courier New" w:hint="default"/>
+      </w:rPr>
+    </w:lvl>
+    <w:lvl w:ilvl="5" w:tplc="04090005" w:tentative="1">
+      <w:start w:val="1"/>
+      <w:numFmt w:val="bullet"/>
+      <w:lvlText w:val=""/>
+      <w:lvlJc w:val="left"/>
+      <w:pPr>
+        <w:ind w:left="4320" w:hanging="360"/>
+      </w:pPr>
+      <w:rPr>
+        <w:rFonts w:ascii="Wingdings" w:hAnsi="Wingdings" w:hint="default"/>
+      </w:rPr>
+    </w:lvl>
+    <w:lvl w:ilvl="6" w:tplc="04090001" w:tentative="1">
+      <w:start w:val="1"/>
+      <w:numFmt w:val="bullet"/>
+      <w:lvlText w:val=""/>
+      <w:lvlJc w:val="left"/>
+      <w:pPr>
+        <w:ind w:left="5040" w:hanging="360"/>
+      </w:pPr>
+      <w:rPr>
+        <w:rFonts w:ascii="Symbol" w:hAnsi="Symbol" w:hint="default"/>
+      </w:rPr>
+    </w:lvl>
+    <w:lvl w:ilvl="7" w:tplc="04090003" w:tentative="1">
+      <w:start w:val="1"/>
+      <w:numFmt w:val="bullet"/>
+      <w:lvlText w:val="o"/>
+      <w:lvlJc w:val="left"/>
+      <w:pPr>
+        <w:ind w:left="5760" w:hanging="360"/>
+      </w:pPr>
+      <w:rPr>
+        <w:rFonts w:ascii="Courier New" w:hAnsi="Courier New" w:cs="Courier New" w:hint="default"/>
+      </w:rPr>
+    </w:lvl>
+    <w:lvl w:ilvl="8" w:tplc="04090005" w:tentative="1">
+      <w:start w:val="1"/>
+      <w:numFmt w:val="bullet"/>
+      <w:lvlText w:val=""/>
+      <w:lvlJc w:val="left"/>
+      <w:pPr>
+        <w:ind w:left="6480" w:hanging="360"/>
+      </w:pPr>
+      <w:rPr>
+        <w:rFonts w:ascii="Wingdings" w:hAnsi="Wingdings" w:hint="default"/>
+      </w:rPr>
+    </w:lvl>
+  </w:abstractNum>
+  <w:abstractNum w:abstractNumId="16" w15:restartNumberingAfterBreak="0">
     <w:nsid w:val="26A42605"/>
     <w:multiLevelType w:val="hybridMultilevel"/>
     <w:tmpl w:val="771AB680"/>
@@ -3296,7 +3729,7 @@
       </w:rPr>
     </w:lvl>
   </w:abstractNum>
-  <w:abstractNum w:abstractNumId="16" w15:restartNumberingAfterBreak="0">
+  <w:abstractNum w:abstractNumId="17" w15:restartNumberingAfterBreak="0">
     <w:nsid w:val="2CCE1B96"/>
     <w:multiLevelType w:val="hybridMultilevel"/>
     <w:tmpl w:val="EDE62C9A"/>
@@ -3409,7 +3842,7 @@
       </w:rPr>
     </w:lvl>
   </w:abstractNum>
-  <w:abstractNum w:abstractNumId="17" w15:restartNumberingAfterBreak="0">
+  <w:abstractNum w:abstractNumId="18" w15:restartNumberingAfterBreak="0">
     <w:nsid w:val="2F115862"/>
     <w:multiLevelType w:val="hybridMultilevel"/>
     <w:tmpl w:val="F7E48D2E"/>
@@ -3500,7 +3933,7 @@
       </w:pPr>
     </w:lvl>
   </w:abstractNum>
-  <w:abstractNum w:abstractNumId="18" w15:restartNumberingAfterBreak="0">
+  <w:abstractNum w:abstractNumId="19" w15:restartNumberingAfterBreak="0">
     <w:nsid w:val="323A1F35"/>
     <w:multiLevelType w:val="hybridMultilevel"/>
     <w:tmpl w:val="FBB02E8A"/>
@@ -3613,7 +4046,7 @@
       </w:rPr>
     </w:lvl>
   </w:abstractNum>
-  <w:abstractNum w:abstractNumId="19" w15:restartNumberingAfterBreak="0">
+  <w:abstractNum w:abstractNumId="20" w15:restartNumberingAfterBreak="0">
     <w:nsid w:val="33962FBD"/>
     <w:multiLevelType w:val="hybridMultilevel"/>
     <w:tmpl w:val="29562874"/>
@@ -3726,7 +4159,7 @@
       </w:rPr>
     </w:lvl>
   </w:abstractNum>
-  <w:abstractNum w:abstractNumId="20" w15:restartNumberingAfterBreak="0">
+  <w:abstractNum w:abstractNumId="21" w15:restartNumberingAfterBreak="0">
     <w:nsid w:val="37031D03"/>
     <w:multiLevelType w:val="hybridMultilevel"/>
     <w:tmpl w:val="7102E41A"/>
@@ -3812,7 +4245,7 @@
       </w:pPr>
     </w:lvl>
   </w:abstractNum>
-  <w:abstractNum w:abstractNumId="21" w15:restartNumberingAfterBreak="0">
+  <w:abstractNum w:abstractNumId="22" w15:restartNumberingAfterBreak="0">
     <w:nsid w:val="39094760"/>
     <w:multiLevelType w:val="hybridMultilevel"/>
     <w:tmpl w:val="F7E0F64A"/>
@@ -3925,7 +4358,7 @@
       </w:rPr>
     </w:lvl>
   </w:abstractNum>
-  <w:abstractNum w:abstractNumId="22" w15:restartNumberingAfterBreak="0">
+  <w:abstractNum w:abstractNumId="23" w15:restartNumberingAfterBreak="0">
     <w:nsid w:val="3BF85119"/>
     <w:multiLevelType w:val="hybridMultilevel"/>
     <w:tmpl w:val="ED662990"/>
@@ -4038,7 +4471,7 @@
       </w:rPr>
     </w:lvl>
   </w:abstractNum>
-  <w:abstractNum w:abstractNumId="23" w15:restartNumberingAfterBreak="0">
+  <w:abstractNum w:abstractNumId="24" w15:restartNumberingAfterBreak="0">
     <w:nsid w:val="444F3FBD"/>
     <w:multiLevelType w:val="hybridMultilevel"/>
     <w:tmpl w:val="DE701D1C"/>
@@ -4151,7 +4584,7 @@
       </w:rPr>
     </w:lvl>
   </w:abstractNum>
-  <w:abstractNum w:abstractNumId="24" w15:restartNumberingAfterBreak="0">
+  <w:abstractNum w:abstractNumId="25" w15:restartNumberingAfterBreak="0">
     <w:nsid w:val="44DA1141"/>
     <w:multiLevelType w:val="hybridMultilevel"/>
     <w:tmpl w:val="295C2D64"/>
@@ -4264,7 +4697,7 @@
       </w:rPr>
     </w:lvl>
   </w:abstractNum>
-  <w:abstractNum w:abstractNumId="25" w15:restartNumberingAfterBreak="0">
+  <w:abstractNum w:abstractNumId="26" w15:restartNumberingAfterBreak="0">
     <w:nsid w:val="49CC564C"/>
     <w:multiLevelType w:val="hybridMultilevel"/>
     <w:tmpl w:val="C7F8243A"/>
@@ -4353,7 +4786,7 @@
       </w:pPr>
     </w:lvl>
   </w:abstractNum>
-  <w:abstractNum w:abstractNumId="26" w15:restartNumberingAfterBreak="0">
+  <w:abstractNum w:abstractNumId="27" w15:restartNumberingAfterBreak="0">
     <w:nsid w:val="4AFA2D5C"/>
     <w:multiLevelType w:val="hybridMultilevel"/>
     <w:tmpl w:val="AAA4FA48"/>
@@ -4447,7 +4880,7 @@
       </w:pPr>
     </w:lvl>
   </w:abstractNum>
-  <w:abstractNum w:abstractNumId="27" w15:restartNumberingAfterBreak="0">
+  <w:abstractNum w:abstractNumId="28" w15:restartNumberingAfterBreak="0">
     <w:nsid w:val="4E782553"/>
     <w:multiLevelType w:val="hybridMultilevel"/>
     <w:tmpl w:val="9398CC70"/>
@@ -4539,7 +4972,7 @@
       </w:pPr>
     </w:lvl>
   </w:abstractNum>
-  <w:abstractNum w:abstractNumId="28" w15:restartNumberingAfterBreak="0">
+  <w:abstractNum w:abstractNumId="29" w15:restartNumberingAfterBreak="0">
     <w:nsid w:val="51100A9C"/>
     <w:multiLevelType w:val="hybridMultilevel"/>
     <w:tmpl w:val="8D32475A"/>
@@ -4652,7 +5085,7 @@
       </w:rPr>
     </w:lvl>
   </w:abstractNum>
-  <w:abstractNum w:abstractNumId="29" w15:restartNumberingAfterBreak="0">
+  <w:abstractNum w:abstractNumId="30" w15:restartNumberingAfterBreak="0">
     <w:nsid w:val="58433F8C"/>
     <w:multiLevelType w:val="hybridMultilevel"/>
     <w:tmpl w:val="EAB24850"/>
@@ -4741,7 +5174,7 @@
       </w:pPr>
     </w:lvl>
   </w:abstractNum>
-  <w:abstractNum w:abstractNumId="30" w15:restartNumberingAfterBreak="0">
+  <w:abstractNum w:abstractNumId="31" w15:restartNumberingAfterBreak="0">
     <w:nsid w:val="5CCE2175"/>
     <w:multiLevelType w:val="hybridMultilevel"/>
     <w:tmpl w:val="9564A314"/>
@@ -4832,7 +5265,7 @@
       </w:pPr>
     </w:lvl>
   </w:abstractNum>
-  <w:abstractNum w:abstractNumId="31" w15:restartNumberingAfterBreak="0">
+  <w:abstractNum w:abstractNumId="32" w15:restartNumberingAfterBreak="0">
     <w:nsid w:val="5D5428C5"/>
     <w:multiLevelType w:val="hybridMultilevel"/>
     <w:tmpl w:val="B4B4F76A"/>
@@ -4918,7 +5351,7 @@
       </w:pPr>
     </w:lvl>
   </w:abstractNum>
-  <w:abstractNum w:abstractNumId="32" w15:restartNumberingAfterBreak="0">
+  <w:abstractNum w:abstractNumId="33" w15:restartNumberingAfterBreak="0">
     <w:nsid w:val="613218CF"/>
     <w:multiLevelType w:val="hybridMultilevel"/>
     <w:tmpl w:val="CA78112A"/>
@@ -5031,7 +5464,7 @@
       </w:rPr>
     </w:lvl>
   </w:abstractNum>
-  <w:abstractNum w:abstractNumId="33" w15:restartNumberingAfterBreak="0">
+  <w:abstractNum w:abstractNumId="34" w15:restartNumberingAfterBreak="0">
     <w:nsid w:val="67EF0C24"/>
     <w:multiLevelType w:val="hybridMultilevel"/>
     <w:tmpl w:val="DA7A309A"/>
@@ -5144,7 +5577,7 @@
       </w:rPr>
     </w:lvl>
   </w:abstractNum>
-  <w:abstractNum w:abstractNumId="34" w15:restartNumberingAfterBreak="0">
+  <w:abstractNum w:abstractNumId="35" w15:restartNumberingAfterBreak="0">
     <w:nsid w:val="67F14A3D"/>
     <w:multiLevelType w:val="hybridMultilevel"/>
     <w:tmpl w:val="80DCF230"/>
@@ -5257,7 +5690,7 @@
       </w:rPr>
     </w:lvl>
   </w:abstractNum>
-  <w:abstractNum w:abstractNumId="35" w15:restartNumberingAfterBreak="0">
+  <w:abstractNum w:abstractNumId="36" w15:restartNumberingAfterBreak="0">
     <w:nsid w:val="69BC10EA"/>
     <w:multiLevelType w:val="hybridMultilevel"/>
     <w:tmpl w:val="4DDECB54"/>
@@ -5370,7 +5803,7 @@
       </w:rPr>
     </w:lvl>
   </w:abstractNum>
-  <w:abstractNum w:abstractNumId="36" w15:restartNumberingAfterBreak="0">
+  <w:abstractNum w:abstractNumId="37" w15:restartNumberingAfterBreak="0">
     <w:nsid w:val="6ACD78E7"/>
     <w:multiLevelType w:val="hybridMultilevel"/>
     <w:tmpl w:val="05B8AF56"/>
@@ -5483,7 +5916,7 @@
       </w:rPr>
     </w:lvl>
   </w:abstractNum>
-  <w:abstractNum w:abstractNumId="37" w15:restartNumberingAfterBreak="0">
+  <w:abstractNum w:abstractNumId="38" w15:restartNumberingAfterBreak="0">
     <w:nsid w:val="6B6A7FC0"/>
     <w:multiLevelType w:val="hybridMultilevel"/>
     <w:tmpl w:val="64765AD4"/>
@@ -5577,7 +6010,7 @@
       </w:pPr>
     </w:lvl>
   </w:abstractNum>
-  <w:abstractNum w:abstractNumId="38" w15:restartNumberingAfterBreak="0">
+  <w:abstractNum w:abstractNumId="39" w15:restartNumberingAfterBreak="0">
     <w:nsid w:val="6CF010EB"/>
     <w:multiLevelType w:val="hybridMultilevel"/>
     <w:tmpl w:val="5E3A710E"/>
@@ -5690,7 +6123,7 @@
       </w:rPr>
     </w:lvl>
   </w:abstractNum>
-  <w:abstractNum w:abstractNumId="39" w15:restartNumberingAfterBreak="0">
+  <w:abstractNum w:abstractNumId="40" w15:restartNumberingAfterBreak="0">
     <w:nsid w:val="72091787"/>
     <w:multiLevelType w:val="hybridMultilevel"/>
     <w:tmpl w:val="8318A2F0"/>
@@ -5776,7 +6209,7 @@
       </w:pPr>
     </w:lvl>
   </w:abstractNum>
-  <w:abstractNum w:abstractNumId="40" w15:restartNumberingAfterBreak="0">
+  <w:abstractNum w:abstractNumId="41" w15:restartNumberingAfterBreak="0">
     <w:nsid w:val="79DD60C2"/>
     <w:multiLevelType w:val="hybridMultilevel"/>
     <w:tmpl w:val="8438E9CC"/>
@@ -5862,7 +6295,7 @@
       </w:pPr>
     </w:lvl>
   </w:abstractNum>
-  <w:abstractNum w:abstractNumId="41" w15:restartNumberingAfterBreak="0">
+  <w:abstractNum w:abstractNumId="42" w15:restartNumberingAfterBreak="0">
     <w:nsid w:val="7D9E7BF6"/>
     <w:multiLevelType w:val="hybridMultilevel"/>
     <w:tmpl w:val="C31CA018"/>
@@ -5976,22 +6409,22 @@
     </w:lvl>
   </w:abstractNum>
   <w:num w:numId="1">
-    <w:abstractNumId w:val="29"/>
+    <w:abstractNumId w:val="30"/>
   </w:num>
   <w:num w:numId="2">
-    <w:abstractNumId w:val="25"/>
+    <w:abstractNumId w:val="26"/>
   </w:num>
   <w:num w:numId="3">
-    <w:abstractNumId w:val="36"/>
+    <w:abstractNumId w:val="37"/>
   </w:num>
   <w:num w:numId="4">
     <w:abstractNumId w:val="5"/>
   </w:num>
   <w:num w:numId="5">
-    <w:abstractNumId w:val="37"/>
+    <w:abstractNumId w:val="38"/>
   </w:num>
   <w:num w:numId="6">
-    <w:abstractNumId w:val="17"/>
+    <w:abstractNumId w:val="18"/>
   </w:num>
   <w:num w:numId="7">
     <w:abstractNumId w:val="8"/>
@@ -6000,31 +6433,31 @@
     <w:abstractNumId w:val="13"/>
   </w:num>
   <w:num w:numId="9">
-    <w:abstractNumId w:val="26"/>
+    <w:abstractNumId w:val="27"/>
   </w:num>
   <w:num w:numId="10">
-    <w:abstractNumId w:val="30"/>
+    <w:abstractNumId w:val="31"/>
   </w:num>
   <w:num w:numId="11">
-    <w:abstractNumId w:val="32"/>
+    <w:abstractNumId w:val="33"/>
   </w:num>
   <w:num w:numId="12">
+    <w:abstractNumId w:val="36"/>
+  </w:num>
+  <w:num w:numId="13">
     <w:abstractNumId w:val="35"/>
   </w:num>
-  <w:num w:numId="13">
-    <w:abstractNumId w:val="34"/>
-  </w:num>
   <w:num w:numId="14">
-    <w:abstractNumId w:val="28"/>
+    <w:abstractNumId w:val="29"/>
   </w:num>
   <w:num w:numId="15">
+    <w:abstractNumId w:val="17"/>
+  </w:num>
+  <w:num w:numId="16">
     <w:abstractNumId w:val="16"/>
   </w:num>
-  <w:num w:numId="16">
-    <w:abstractNumId w:val="15"/>
-  </w:num>
   <w:num w:numId="17">
-    <w:abstractNumId w:val="23"/>
+    <w:abstractNumId w:val="24"/>
   </w:num>
   <w:num w:numId="18">
     <w:abstractNumId w:val="12"/>
@@ -6039,58 +6472,58 @@
     <w:abstractNumId w:val="6"/>
   </w:num>
   <w:num w:numId="22">
-    <w:abstractNumId w:val="19"/>
+    <w:abstractNumId w:val="20"/>
   </w:num>
   <w:num w:numId="23">
-    <w:abstractNumId w:val="22"/>
+    <w:abstractNumId w:val="23"/>
   </w:num>
   <w:num w:numId="24">
     <w:abstractNumId w:val="1"/>
   </w:num>
   <w:num w:numId="25">
-    <w:abstractNumId w:val="33"/>
+    <w:abstractNumId w:val="34"/>
   </w:num>
   <w:num w:numId="26">
-    <w:abstractNumId w:val="18"/>
+    <w:abstractNumId w:val="19"/>
   </w:num>
   <w:num w:numId="27">
     <w:abstractNumId w:val="9"/>
   </w:num>
   <w:num w:numId="28">
-    <w:abstractNumId w:val="39"/>
+    <w:abstractNumId w:val="40"/>
   </w:num>
   <w:num w:numId="29">
-    <w:abstractNumId w:val="24"/>
+    <w:abstractNumId w:val="25"/>
   </w:num>
   <w:num w:numId="30">
-    <w:abstractNumId w:val="41"/>
+    <w:abstractNumId w:val="42"/>
   </w:num>
   <w:num w:numId="31">
     <w:abstractNumId w:val="11"/>
   </w:num>
   <w:num w:numId="32">
-    <w:abstractNumId w:val="20"/>
+    <w:abstractNumId w:val="21"/>
   </w:num>
   <w:num w:numId="33">
     <w:abstractNumId w:val="14"/>
   </w:num>
   <w:num w:numId="34">
-    <w:abstractNumId w:val="27"/>
+    <w:abstractNumId w:val="28"/>
   </w:num>
   <w:num w:numId="35">
-    <w:abstractNumId w:val="38"/>
+    <w:abstractNumId w:val="39"/>
   </w:num>
   <w:num w:numId="36">
     <w:abstractNumId w:val="7"/>
   </w:num>
   <w:num w:numId="37">
-    <w:abstractNumId w:val="40"/>
+    <w:abstractNumId w:val="41"/>
   </w:num>
   <w:num w:numId="38">
-    <w:abstractNumId w:val="31"/>
+    <w:abstractNumId w:val="32"/>
   </w:num>
   <w:num w:numId="39">
-    <w:abstractNumId w:val="21"/>
+    <w:abstractNumId w:val="22"/>
   </w:num>
   <w:num w:numId="40">
     <w:abstractNumId w:val="0"/>
@@ -6100,6 +6533,9 @@
   </w:num>
   <w:num w:numId="42">
     <w:abstractNumId w:val="4"/>
+  </w:num>
+  <w:num w:numId="43">
+    <w:abstractNumId w:val="15"/>
   </w:num>
 </w:numbering>
 </file>

</xml_diff>

<commit_message>
Updated OOD2-URS version 2
</commit_message>
<xml_diff>
--- a/OOD2/Documents/OOD2-ProcessReport.docx
+++ b/OOD2/Documents/OOD2-ProcessReport.docx
@@ -1,13 +1,11 @@
 
 <file path=word/document.xml><?xml version="1.0" encoding="utf-8"?>
-<w:document xmlns:wpc="http://schemas.microsoft.com/office/word/2010/wordprocessingCanvas" xmlns:cx="http://schemas.microsoft.com/office/drawing/2014/chartex" xmlns:cx1="http://schemas.microsoft.com/office/drawing/2015/9/8/chartex" xmlns:mc="http://schemas.openxmlformats.org/markup-compatibility/2006" xmlns:o="urn:schemas-microsoft-com:office:office" xmlns:r="http://schemas.openxmlformats.org/officeDocument/2006/relationships" xmlns:m="http://schemas.openxmlformats.org/officeDocument/2006/math" xmlns:v="urn:schemas-microsoft-com:vml" xmlns:wp14="http://schemas.microsoft.com/office/word/2010/wordprocessingDrawing" xmlns:wp="http://schemas.openxmlformats.org/drawingml/2006/wordprocessingDrawing" xmlns:w10="urn:schemas-microsoft-com:office:word" xmlns:w="http://schemas.openxmlformats.org/wordprocessingml/2006/main" xmlns:w14="http://schemas.microsoft.com/office/word/2010/wordml" xmlns:w15="http://schemas.microsoft.com/office/word/2012/wordml" xmlns:w16se="http://schemas.microsoft.com/office/word/2015/wordml/symex" xmlns:wpg="http://schemas.microsoft.com/office/word/2010/wordprocessingGroup" xmlns:wpi="http://schemas.microsoft.com/office/word/2010/wordprocessingInk" xmlns:wne="http://schemas.microsoft.com/office/word/2006/wordml" xmlns:wps="http://schemas.microsoft.com/office/word/2010/wordprocessingShape" mc:Ignorable="w14 w15 w16se wp14">
+<w:document xmlns:wpc="http://schemas.microsoft.com/office/word/2010/wordprocessingCanvas" xmlns:mc="http://schemas.openxmlformats.org/markup-compatibility/2006" xmlns:o="urn:schemas-microsoft-com:office:office" xmlns:r="http://schemas.openxmlformats.org/officeDocument/2006/relationships" xmlns:m="http://schemas.openxmlformats.org/officeDocument/2006/math" xmlns:v="urn:schemas-microsoft-com:vml" xmlns:wp14="http://schemas.microsoft.com/office/word/2010/wordprocessingDrawing" xmlns:wp="http://schemas.openxmlformats.org/drawingml/2006/wordprocessingDrawing" xmlns:w10="urn:schemas-microsoft-com:office:word" xmlns:w="http://schemas.openxmlformats.org/wordprocessingml/2006/main" xmlns:w14="http://schemas.microsoft.com/office/word/2010/wordml" xmlns:w15="http://schemas.microsoft.com/office/word/2012/wordml" xmlns:wpg="http://schemas.microsoft.com/office/word/2010/wordprocessingGroup" xmlns:wpi="http://schemas.microsoft.com/office/word/2010/wordprocessingInk" xmlns:wne="http://schemas.microsoft.com/office/word/2006/wordml" xmlns:wps="http://schemas.microsoft.com/office/word/2010/wordprocessingShape" mc:Ignorable="w14 w15 wp14">
   <w:body>
     <w:p>
       <w:r>
         <w:t xml:space="preserve">     </w:t>
       </w:r>
-      <w:bookmarkStart w:id="0" w:name="_GoBack"/>
-      <w:bookmarkEnd w:id="0"/>
     </w:p>
     <w:sdt>
       <w:sdtPr>
@@ -157,7 +155,7 @@
                   </wp:anchor>
                 </w:drawing>
               </mc:Choice>
-              <mc:Fallback>
+              <mc:Fallback xmlns:w16se="http://schemas.microsoft.com/office/word/2015/wordml/symex" xmlns:cx1="http://schemas.microsoft.com/office/drawing/2015/9/8/chartex" xmlns:cx="http://schemas.microsoft.com/office/drawing/2014/chartex">
                 <w:pict>
                   <v:shapetype w14:anchorId="211FAFD5" id="_x0000_t202" coordsize="21600,21600" o:spt="202" path="m,l,21600r21600,l21600,xe">
                     <v:stroke joinstyle="miter"/>
@@ -355,7 +353,7 @@
                   </wp:anchor>
                 </w:drawing>
               </mc:Choice>
-              <mc:Fallback>
+              <mc:Fallback xmlns:w16se="http://schemas.microsoft.com/office/word/2015/wordml/symex" xmlns:cx1="http://schemas.microsoft.com/office/drawing/2015/9/8/chartex" xmlns:cx="http://schemas.microsoft.com/office/drawing/2014/chartex">
                 <w:pict>
                   <v:group w14:anchorId="6F2C2EDE" id="Group 114" o:spid="_x0000_s1026" style="position:absolute;margin-left:0;margin-top:0;width:18pt;height:10in;z-index:251659264;mso-width-percent:29;mso-height-percent:909;mso-left-percent:45;mso-position-horizontal-relative:page;mso-position-vertical:center;mso-position-vertical-relative:page;mso-width-percent:29;mso-height-percent:909;mso-left-percent:45" coordsize="2286,91440" o:gfxdata="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">
                     <v:rect id="Rectangle 115" o:spid="_x0000_s1027" style="position:absolute;width:2286;height:87820;visibility:visible;mso-wrap-style:square;v-text-anchor:middle" o:gfxdata="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" fillcolor="#ed7d31 [3205]" stroked="f" strokeweight="1pt"/>
@@ -462,7 +460,25 @@
                                 <w:sz w:val="32"/>
                                 <w:szCs w:val="32"/>
                               </w:rPr>
-                              <w:t>Ngoc Kieu Thanh Huynh – 2688093</w:t>
+                              <w:t xml:space="preserve">Ngoc </w:t>
+                            </w:r>
+                            <w:proofErr w:type="spellStart"/>
+                            <w:r>
+                              <w:rPr>
+                                <w:rFonts w:ascii="Calibri" w:eastAsia="Calibri" w:hAnsi="Calibri" w:cs="Calibri"/>
+                                <w:sz w:val="32"/>
+                                <w:szCs w:val="32"/>
+                              </w:rPr>
+                              <w:t>Kieu</w:t>
+                            </w:r>
+                            <w:proofErr w:type="spellEnd"/>
+                            <w:r>
+                              <w:rPr>
+                                <w:rFonts w:ascii="Calibri" w:eastAsia="Calibri" w:hAnsi="Calibri" w:cs="Calibri"/>
+                                <w:sz w:val="32"/>
+                                <w:szCs w:val="32"/>
+                              </w:rPr>
+                              <w:t xml:space="preserve"> Thanh Huynh – 2688093</w:t>
                             </w:r>
                           </w:p>
                           <w:p>
@@ -568,7 +584,7 @@
               </wp:anchor>
             </w:drawing>
           </mc:Choice>
-          <mc:Fallback>
+          <mc:Fallback xmlns:w16se="http://schemas.microsoft.com/office/word/2015/wordml/symex" xmlns:cx1="http://schemas.microsoft.com/office/drawing/2015/9/8/chartex" xmlns:cx="http://schemas.microsoft.com/office/drawing/2014/chartex">
             <w:pict>
               <v:shape w14:anchorId="4630A224" id="Text Box 1" o:spid="_x0000_s1027" type="#_x0000_t202" style="position:absolute;margin-left:401.8pt;margin-top:566.25pt;width:453pt;height:148.5pt;z-index:251664384;visibility:visible;mso-wrap-style:square;mso-width-percent:734;mso-height-percent:0;mso-wrap-distance-left:9pt;mso-wrap-distance-top:0;mso-wrap-distance-right:9pt;mso-wrap-distance-bottom:0;mso-position-horizontal:right;mso-position-horizontal-relative:margin;mso-position-vertical:absolute;mso-position-vertical-relative:page;mso-width-percent:734;mso-height-percent:0;mso-width-relative:page;mso-height-relative:page;v-text-anchor:bottom" o:gfxdata="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" filled="f" stroked="f" strokeweight=".5pt">
                 <v:textbox inset="0,0,0,0">
@@ -859,7 +875,7 @@
               </wp:anchor>
             </w:drawing>
           </mc:Choice>
-          <mc:Fallback>
+          <mc:Fallback xmlns:w16se="http://schemas.microsoft.com/office/word/2015/wordml/symex" xmlns:cx1="http://schemas.microsoft.com/office/drawing/2015/9/8/chartex" xmlns:cx="http://schemas.microsoft.com/office/drawing/2014/chartex">
             <w:pict>
               <v:shape w14:anchorId="66DDB51C" id="Text Box 113" o:spid="_x0000_s1028" type="#_x0000_t202" style="position:absolute;margin-left:0;margin-top:313.95pt;width:453pt;height:140.75pt;z-index:251660288;visibility:visible;mso-wrap-style:square;mso-width-percent:734;mso-height-percent:0;mso-wrap-distance-left:9pt;mso-wrap-distance-top:0;mso-wrap-distance-right:9pt;mso-wrap-distance-bottom:0;mso-position-horizontal:center;mso-position-horizontal-relative:margin;mso-position-vertical:absolute;mso-position-vertical-relative:page;mso-width-percent:734;mso-height-percent:0;mso-width-relative:page;mso-height-relative:page;v-text-anchor:bottom" o:gfxdata="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" filled="f" stroked="f" strokeweight=".5pt">
                 <v:textbox inset="0,0,0,0">
@@ -1083,7 +1099,7 @@
               </wp:anchor>
             </w:drawing>
           </mc:Choice>
-          <mc:Fallback>
+          <mc:Fallback xmlns:w16se="http://schemas.microsoft.com/office/word/2015/wordml/symex" xmlns:cx1="http://schemas.microsoft.com/office/drawing/2015/9/8/chartex" xmlns:cx="http://schemas.microsoft.com/office/drawing/2014/chartex">
             <w:pict>
               <v:shape w14:anchorId="36ED44F9" id="Text Box 2" o:spid="_x0000_s1029" type="#_x0000_t202" style="position:absolute;margin-left:401.8pt;margin-top:448.5pt;width:453pt;height:120pt;z-index:251666432;visibility:visible;mso-wrap-style:square;mso-width-percent:734;mso-height-percent:0;mso-wrap-distance-left:9pt;mso-wrap-distance-top:0;mso-wrap-distance-right:9pt;mso-wrap-distance-bottom:0;mso-position-horizontal:right;mso-position-horizontal-relative:margin;mso-position-vertical:absolute;mso-position-vertical-relative:page;mso-width-percent:734;mso-height-percent:0;mso-width-relative:page;mso-height-relative:page;v-text-anchor:bottom" o:gfxdata="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" filled="f" stroked="f" strokeweight=".5pt">
                 <v:textbox inset="0,0,0,0">
@@ -1531,8 +1547,196 @@
             <w:pPr>
               <w:cnfStyle w:val="000000100000" w:firstRow="0" w:lastRow="0" w:firstColumn="0" w:lastColumn="0" w:oddVBand="0" w:evenVBand="0" w:oddHBand="1" w:evenHBand="0" w:firstRowFirstColumn="0" w:firstRowLastColumn="0" w:lastRowFirstColumn="0" w:lastRowLastColumn="0"/>
             </w:pPr>
+            <w:proofErr w:type="spellStart"/>
             <w:r>
               <w:t>Raima</w:t>
+            </w:r>
+            <w:proofErr w:type="spellEnd"/>
+          </w:p>
+        </w:tc>
+        <w:tc>
+          <w:tcPr>
+            <w:tcW w:w="2065" w:type="dxa"/>
+          </w:tcPr>
+          <w:p>
+            <w:pPr>
+              <w:cnfStyle w:val="000000100000" w:firstRow="0" w:lastRow="0" w:firstColumn="0" w:lastColumn="0" w:oddVBand="0" w:evenVBand="0" w:oddHBand="1" w:evenHBand="0" w:firstRowFirstColumn="0" w:firstRowLastColumn="0" w:lastRowFirstColumn="0" w:lastRowLastColumn="0"/>
+            </w:pPr>
+            <w:r>
+              <w:t>Done</w:t>
+            </w:r>
+          </w:p>
+        </w:tc>
+      </w:tr>
+    </w:tbl>
+    <w:p>
+      <w:pPr>
+        <w:rPr>
+          <w:rFonts w:asciiTheme="majorHAnsi" w:eastAsiaTheme="majorEastAsia" w:hAnsiTheme="majorHAnsi" w:cstheme="majorBidi"/>
+          <w:color w:val="262626" w:themeColor="text1" w:themeTint="D9"/>
+          <w:sz w:val="40"/>
+          <w:szCs w:val="40"/>
+        </w:rPr>
+      </w:pPr>
+      <w:r>
+        <w:br w:type="page"/>
+      </w:r>
+    </w:p>
+    <w:p>
+      <w:pPr>
+        <w:pStyle w:val="Heading1"/>
+      </w:pPr>
+      <w:r>
+        <w:lastRenderedPageBreak/>
+        <w:t>Week 1 - 26/04/2016</w:t>
+      </w:r>
+    </w:p>
+    <w:p>
+      <w:pPr>
+        <w:pStyle w:val="Heading3"/>
+      </w:pPr>
+      <w:r>
+        <w:t>Group’s decision:</w:t>
+      </w:r>
+    </w:p>
+    <w:p>
+      <w:pPr>
+        <w:pStyle w:val="ListParagraph"/>
+        <w:numPr>
+          <w:ilvl w:val="0"/>
+          <w:numId w:val="43"/>
+        </w:numPr>
+      </w:pPr>
+      <w:r>
+        <w:t xml:space="preserve">Implementation of warning that deleting components will also remove all connected pipelines. </w:t>
+      </w:r>
+    </w:p>
+    <w:p>
+      <w:pPr>
+        <w:pStyle w:val="ListParagraph"/>
+        <w:numPr>
+          <w:ilvl w:val="1"/>
+          <w:numId w:val="43"/>
+        </w:numPr>
+      </w:pPr>
+      <w:r>
+        <w:t xml:space="preserve">For consistency factor, it should be applied for remove pipelines as well. This leads to the problem of interrupting users during their working flow. </w:t>
+      </w:r>
+    </w:p>
+    <w:p>
+      <w:pPr>
+        <w:pStyle w:val="ListParagraph"/>
+        <w:numPr>
+          <w:ilvl w:val="1"/>
+          <w:numId w:val="43"/>
+        </w:numPr>
+      </w:pPr>
+      <w:r>
+        <w:t xml:space="preserve">Another suggestion could be, users is allowed to remove any components immediately and the undo function will be offered. </w:t>
+      </w:r>
+    </w:p>
+    <w:p>
+      <w:pPr>
+        <w:pStyle w:val="ListParagraph"/>
+        <w:numPr>
+          <w:ilvl w:val="1"/>
+          <w:numId w:val="43"/>
+        </w:numPr>
+      </w:pPr>
+      <w:r>
+        <w:t>This should be discussed.</w:t>
+      </w:r>
+    </w:p>
+    <w:p>
+      <w:pPr>
+        <w:pStyle w:val="Heading3"/>
+      </w:pPr>
+      <w:r>
+        <w:t>Tasks:</w:t>
+      </w:r>
+    </w:p>
+    <w:tbl>
+      <w:tblPr>
+        <w:tblStyle w:val="PlainTable1"/>
+        <w:tblW w:w="0" w:type="auto"/>
+        <w:tblInd w:w="85" w:type="dxa"/>
+        <w:tblLook w:val="04A0" w:firstRow="1" w:lastRow="0" w:firstColumn="1" w:lastColumn="0" w:noHBand="0" w:noVBand="1"/>
+      </w:tblPr>
+      <w:tblGrid>
+        <w:gridCol w:w="4680"/>
+        <w:gridCol w:w="2520"/>
+        <w:gridCol w:w="2065"/>
+      </w:tblGrid>
+      <w:tr>
+        <w:trPr>
+          <w:cnfStyle w:val="100000000000" w:firstRow="1" w:lastRow="0" w:firstColumn="0" w:lastColumn="0" w:oddVBand="0" w:evenVBand="0" w:oddHBand="0" w:evenHBand="0" w:firstRowFirstColumn="0" w:firstRowLastColumn="0" w:lastRowFirstColumn="0" w:lastRowLastColumn="0"/>
+        </w:trPr>
+        <w:tc>
+          <w:tcPr>
+            <w:cnfStyle w:val="001000000000" w:firstRow="0" w:lastRow="0" w:firstColumn="1" w:lastColumn="0" w:oddVBand="0" w:evenVBand="0" w:oddHBand="0" w:evenHBand="0" w:firstRowFirstColumn="0" w:firstRowLastColumn="0" w:lastRowFirstColumn="0" w:lastRowLastColumn="0"/>
+            <w:tcW w:w="4680" w:type="dxa"/>
+          </w:tcPr>
+          <w:p>
+            <w:r>
+              <w:t>Tasks</w:t>
+            </w:r>
+          </w:p>
+        </w:tc>
+        <w:tc>
+          <w:tcPr>
+            <w:tcW w:w="2520" w:type="dxa"/>
+          </w:tcPr>
+          <w:p>
+            <w:pPr>
+              <w:cnfStyle w:val="100000000000" w:firstRow="1" w:lastRow="0" w:firstColumn="0" w:lastColumn="0" w:oddVBand="0" w:evenVBand="0" w:oddHBand="0" w:evenHBand="0" w:firstRowFirstColumn="0" w:firstRowLastColumn="0" w:lastRowFirstColumn="0" w:lastRowLastColumn="0"/>
+            </w:pPr>
+            <w:r>
+              <w:t>Responsible members</w:t>
+            </w:r>
+          </w:p>
+        </w:tc>
+        <w:tc>
+          <w:tcPr>
+            <w:tcW w:w="2065" w:type="dxa"/>
+          </w:tcPr>
+          <w:p>
+            <w:pPr>
+              <w:cnfStyle w:val="100000000000" w:firstRow="1" w:lastRow="0" w:firstColumn="0" w:lastColumn="0" w:oddVBand="0" w:evenVBand="0" w:oddHBand="0" w:evenHBand="0" w:firstRowFirstColumn="0" w:firstRowLastColumn="0" w:lastRowFirstColumn="0" w:lastRowLastColumn="0"/>
+            </w:pPr>
+            <w:r>
+              <w:t>Status</w:t>
+            </w:r>
+          </w:p>
+        </w:tc>
+      </w:tr>
+      <w:tr>
+        <w:trPr>
+          <w:cnfStyle w:val="000000100000" w:firstRow="0" w:lastRow="0" w:firstColumn="0" w:lastColumn="0" w:oddVBand="0" w:evenVBand="0" w:oddHBand="1" w:evenHBand="0" w:firstRowFirstColumn="0" w:firstRowLastColumn="0" w:lastRowFirstColumn="0" w:lastRowLastColumn="0"/>
+        </w:trPr>
+        <w:tc>
+          <w:tcPr>
+            <w:cnfStyle w:val="001000000000" w:firstRow="0" w:lastRow="0" w:firstColumn="1" w:lastColumn="0" w:oddVBand="0" w:evenVBand="0" w:oddHBand="0" w:evenHBand="0" w:firstRowFirstColumn="0" w:firstRowLastColumn="0" w:lastRowFirstColumn="0" w:lastRowLastColumn="0"/>
+            <w:tcW w:w="4680" w:type="dxa"/>
+          </w:tcPr>
+          <w:p>
+            <w:r>
+              <w:t>Edit the introduction and explanations for GUI</w:t>
+            </w:r>
+          </w:p>
+        </w:tc>
+        <w:tc>
+          <w:tcPr>
+            <w:tcW w:w="2520" w:type="dxa"/>
+          </w:tcPr>
+          <w:p>
+            <w:pPr>
+              <w:cnfStyle w:val="000000100000" w:firstRow="0" w:lastRow="0" w:firstColumn="0" w:lastColumn="0" w:oddVBand="0" w:evenVBand="0" w:oddHBand="1" w:evenHBand="0" w:firstRowFirstColumn="0" w:firstRowLastColumn="0" w:lastRowFirstColumn="0" w:lastRowLastColumn="0"/>
+            </w:pPr>
+            <w:r>
+              <w:t>Bilal</w:t>
+            </w:r>
+            <w:r>
+              <w:t xml:space="preserve"> </w:t>
             </w:r>
           </w:p>
         </w:tc>
@@ -1544,6 +1748,178 @@
             <w:pPr>
               <w:cnfStyle w:val="000000100000" w:firstRow="0" w:lastRow="0" w:firstColumn="0" w:lastColumn="0" w:oddVBand="0" w:evenVBand="0" w:oddHBand="1" w:evenHBand="0" w:firstRowFirstColumn="0" w:firstRowLastColumn="0" w:lastRowFirstColumn="0" w:lastRowLastColumn="0"/>
             </w:pPr>
+            <w:r>
+              <w:t>Done</w:t>
+            </w:r>
+          </w:p>
+        </w:tc>
+      </w:tr>
+      <w:tr>
+        <w:tc>
+          <w:tcPr>
+            <w:cnfStyle w:val="001000000000" w:firstRow="0" w:lastRow="0" w:firstColumn="1" w:lastColumn="0" w:oddVBand="0" w:evenVBand="0" w:oddHBand="0" w:evenHBand="0" w:firstRowFirstColumn="0" w:firstRowLastColumn="0" w:lastRowFirstColumn="0" w:lastRowLastColumn="0"/>
+            <w:tcW w:w="4680" w:type="dxa"/>
+          </w:tcPr>
+          <w:p>
+            <w:r>
+              <w:t>Use cases for adding a pump and splitter</w:t>
+            </w:r>
+            <w:r>
+              <w:t xml:space="preserve"> and check for all improvements of version 2</w:t>
+            </w:r>
+          </w:p>
+        </w:tc>
+        <w:tc>
+          <w:tcPr>
+            <w:tcW w:w="2520" w:type="dxa"/>
+          </w:tcPr>
+          <w:p>
+            <w:pPr>
+              <w:cnfStyle w:val="000000000000" w:firstRow="0" w:lastRow="0" w:firstColumn="0" w:lastColumn="0" w:oddVBand="0" w:evenVBand="0" w:oddHBand="0" w:evenHBand="0" w:firstRowFirstColumn="0" w:firstRowLastColumn="0" w:lastRowFirstColumn="0" w:lastRowLastColumn="0"/>
+            </w:pPr>
+            <w:r>
+              <w:t>Thanh</w:t>
+            </w:r>
+          </w:p>
+        </w:tc>
+        <w:tc>
+          <w:tcPr>
+            <w:tcW w:w="2065" w:type="dxa"/>
+          </w:tcPr>
+          <w:p>
+            <w:pPr>
+              <w:cnfStyle w:val="000000000000" w:firstRow="0" w:lastRow="0" w:firstColumn="0" w:lastColumn="0" w:oddVBand="0" w:evenVBand="0" w:oddHBand="0" w:evenHBand="0" w:firstRowFirstColumn="0" w:firstRowLastColumn="0" w:lastRowFirstColumn="0" w:lastRowLastColumn="0"/>
+            </w:pPr>
+            <w:r>
+              <w:t>Done</w:t>
+            </w:r>
+          </w:p>
+        </w:tc>
+      </w:tr>
+      <w:tr>
+        <w:trPr>
+          <w:cnfStyle w:val="000000100000" w:firstRow="0" w:lastRow="0" w:firstColumn="0" w:lastColumn="0" w:oddVBand="0" w:evenVBand="0" w:oddHBand="1" w:evenHBand="0" w:firstRowFirstColumn="0" w:firstRowLastColumn="0" w:lastRowFirstColumn="0" w:lastRowLastColumn="0"/>
+        </w:trPr>
+        <w:tc>
+          <w:tcPr>
+            <w:cnfStyle w:val="001000000000" w:firstRow="0" w:lastRow="0" w:firstColumn="1" w:lastColumn="0" w:oddVBand="0" w:evenVBand="0" w:oddHBand="0" w:evenHBand="0" w:firstRowFirstColumn="0" w:firstRowLastColumn="0" w:lastRowFirstColumn="0" w:lastRowLastColumn="0"/>
+            <w:tcW w:w="4680" w:type="dxa"/>
+          </w:tcPr>
+          <w:p>
+            <w:r>
+              <w:t>UID design</w:t>
+            </w:r>
+          </w:p>
+        </w:tc>
+        <w:tc>
+          <w:tcPr>
+            <w:tcW w:w="2520" w:type="dxa"/>
+          </w:tcPr>
+          <w:p>
+            <w:pPr>
+              <w:cnfStyle w:val="000000100000" w:firstRow="0" w:lastRow="0" w:firstColumn="0" w:lastColumn="0" w:oddVBand="0" w:evenVBand="0" w:oddHBand="1" w:evenHBand="0" w:firstRowFirstColumn="0" w:firstRowLastColumn="0" w:lastRowFirstColumn="0" w:lastRowLastColumn="0"/>
+            </w:pPr>
+            <w:bookmarkStart w:id="0" w:name="_GoBack"/>
+            <w:bookmarkEnd w:id="0"/>
+            <w:r>
+              <w:t>Armin</w:t>
+            </w:r>
+          </w:p>
+        </w:tc>
+        <w:tc>
+          <w:tcPr>
+            <w:tcW w:w="2065" w:type="dxa"/>
+          </w:tcPr>
+          <w:p>
+            <w:pPr>
+              <w:cnfStyle w:val="000000100000" w:firstRow="0" w:lastRow="0" w:firstColumn="0" w:lastColumn="0" w:oddVBand="0" w:evenVBand="0" w:oddHBand="1" w:evenHBand="0" w:firstRowFirstColumn="0" w:firstRowLastColumn="0" w:lastRowFirstColumn="0" w:lastRowLastColumn="0"/>
+            </w:pPr>
+            <w:r>
+              <w:t>Done</w:t>
+            </w:r>
+          </w:p>
+        </w:tc>
+      </w:tr>
+      <w:tr>
+        <w:tc>
+          <w:tcPr>
+            <w:cnfStyle w:val="001000000000" w:firstRow="0" w:lastRow="0" w:firstColumn="1" w:lastColumn="0" w:oddVBand="0" w:evenVBand="0" w:oddHBand="0" w:evenHBand="0" w:firstRowFirstColumn="0" w:firstRowLastColumn="0" w:lastRowFirstColumn="0" w:lastRowLastColumn="0"/>
+            <w:tcW w:w="4680" w:type="dxa"/>
+          </w:tcPr>
+          <w:p>
+            <w:r>
+              <w:t xml:space="preserve">Task division &amp; update process report </w:t>
+            </w:r>
+          </w:p>
+        </w:tc>
+        <w:tc>
+          <w:tcPr>
+            <w:tcW w:w="2520" w:type="dxa"/>
+          </w:tcPr>
+          <w:p>
+            <w:pPr>
+              <w:cnfStyle w:val="000000000000" w:firstRow="0" w:lastRow="0" w:firstColumn="0" w:lastColumn="0" w:oddVBand="0" w:evenVBand="0" w:oddHBand="0" w:evenHBand="0" w:firstRowFirstColumn="0" w:firstRowLastColumn="0" w:lastRowFirstColumn="0" w:lastRowLastColumn="0"/>
+            </w:pPr>
+            <w:r>
+              <w:t>Thanh</w:t>
+            </w:r>
+          </w:p>
+        </w:tc>
+        <w:tc>
+          <w:tcPr>
+            <w:tcW w:w="2065" w:type="dxa"/>
+          </w:tcPr>
+          <w:p>
+            <w:pPr>
+              <w:cnfStyle w:val="000000000000" w:firstRow="0" w:lastRow="0" w:firstColumn="0" w:lastColumn="0" w:oddVBand="0" w:evenVBand="0" w:oddHBand="0" w:evenHBand="0" w:firstRowFirstColumn="0" w:firstRowLastColumn="0" w:lastRowFirstColumn="0" w:lastRowLastColumn="0"/>
+            </w:pPr>
+            <w:r>
+              <w:t>Done</w:t>
+            </w:r>
+          </w:p>
+        </w:tc>
+      </w:tr>
+      <w:tr>
+        <w:trPr>
+          <w:cnfStyle w:val="000000100000" w:firstRow="0" w:lastRow="0" w:firstColumn="0" w:lastColumn="0" w:oddVBand="0" w:evenVBand="0" w:oddHBand="1" w:evenHBand="0" w:firstRowFirstColumn="0" w:firstRowLastColumn="0" w:lastRowFirstColumn="0" w:lastRowLastColumn="0"/>
+        </w:trPr>
+        <w:tc>
+          <w:tcPr>
+            <w:cnfStyle w:val="001000000000" w:firstRow="0" w:lastRow="0" w:firstColumn="1" w:lastColumn="0" w:oddVBand="0" w:evenVBand="0" w:oddHBand="0" w:evenHBand="0" w:firstRowFirstColumn="0" w:firstRowLastColumn="0" w:lastRowFirstColumn="0" w:lastRowLastColumn="0"/>
+            <w:tcW w:w="4680" w:type="dxa"/>
+          </w:tcPr>
+          <w:p>
+            <w:r>
+              <w:t>Non-functional requirements</w:t>
+            </w:r>
+          </w:p>
+        </w:tc>
+        <w:tc>
+          <w:tcPr>
+            <w:tcW w:w="2520" w:type="dxa"/>
+          </w:tcPr>
+          <w:p>
+            <w:pPr>
+              <w:cnfStyle w:val="000000100000" w:firstRow="0" w:lastRow="0" w:firstColumn="0" w:lastColumn="0" w:oddVBand="0" w:evenVBand="0" w:oddHBand="1" w:evenHBand="0" w:firstRowFirstColumn="0" w:firstRowLastColumn="0" w:lastRowFirstColumn="0" w:lastRowLastColumn="0"/>
+            </w:pPr>
+            <w:proofErr w:type="spellStart"/>
+            <w:r>
+              <w:t>Raima</w:t>
+            </w:r>
+            <w:proofErr w:type="spellEnd"/>
+          </w:p>
+        </w:tc>
+        <w:tc>
+          <w:tcPr>
+            <w:tcW w:w="2065" w:type="dxa"/>
+          </w:tcPr>
+          <w:p>
+            <w:pPr>
+              <w:cnfStyle w:val="000000100000" w:firstRow="0" w:lastRow="0" w:firstColumn="0" w:lastColumn="0" w:oddVBand="0" w:evenVBand="0" w:oddHBand="1" w:evenHBand="0" w:firstRowFirstColumn="0" w:firstRowLastColumn="0" w:lastRowFirstColumn="0" w:lastRowLastColumn="0"/>
+            </w:pPr>
+            <w:r>
+              <w:t>Done</w:t>
+            </w:r>
           </w:p>
         </w:tc>
       </w:tr>
@@ -1564,7 +1940,7 @@
 </file>
 
 <file path=word/endnotes.xml><?xml version="1.0" encoding="utf-8"?>
-<w:endnotes xmlns:wpc="http://schemas.microsoft.com/office/word/2010/wordprocessingCanvas" xmlns:cx="http://schemas.microsoft.com/office/drawing/2014/chartex" xmlns:cx1="http://schemas.microsoft.com/office/drawing/2015/9/8/chartex" xmlns:mc="http://schemas.openxmlformats.org/markup-compatibility/2006" xmlns:o="urn:schemas-microsoft-com:office:office" xmlns:r="http://schemas.openxmlformats.org/officeDocument/2006/relationships" xmlns:m="http://schemas.openxmlformats.org/officeDocument/2006/math" xmlns:v="urn:schemas-microsoft-com:vml" xmlns:wp14="http://schemas.microsoft.com/office/word/2010/wordprocessingDrawing" xmlns:wp="http://schemas.openxmlformats.org/drawingml/2006/wordprocessingDrawing" xmlns:w10="urn:schemas-microsoft-com:office:word" xmlns:w="http://schemas.openxmlformats.org/wordprocessingml/2006/main" xmlns:w14="http://schemas.microsoft.com/office/word/2010/wordml" xmlns:w15="http://schemas.microsoft.com/office/word/2012/wordml" xmlns:w16se="http://schemas.microsoft.com/office/word/2015/wordml/symex" xmlns:wpg="http://schemas.microsoft.com/office/word/2010/wordprocessingGroup" xmlns:wpi="http://schemas.microsoft.com/office/word/2010/wordprocessingInk" xmlns:wne="http://schemas.microsoft.com/office/word/2006/wordml" xmlns:wps="http://schemas.microsoft.com/office/word/2010/wordprocessingShape" mc:Ignorable="w14 w15 w16se wp14">
+<w:endnotes xmlns:wpc="http://schemas.microsoft.com/office/word/2010/wordprocessingCanvas" xmlns:mc="http://schemas.openxmlformats.org/markup-compatibility/2006" xmlns:o="urn:schemas-microsoft-com:office:office" xmlns:r="http://schemas.openxmlformats.org/officeDocument/2006/relationships" xmlns:m="http://schemas.openxmlformats.org/officeDocument/2006/math" xmlns:v="urn:schemas-microsoft-com:vml" xmlns:wp14="http://schemas.microsoft.com/office/word/2010/wordprocessingDrawing" xmlns:wp="http://schemas.openxmlformats.org/drawingml/2006/wordprocessingDrawing" xmlns:w10="urn:schemas-microsoft-com:office:word" xmlns:w="http://schemas.openxmlformats.org/wordprocessingml/2006/main" xmlns:w14="http://schemas.microsoft.com/office/word/2010/wordml" xmlns:w15="http://schemas.microsoft.com/office/word/2012/wordml" xmlns:wpg="http://schemas.microsoft.com/office/word/2010/wordprocessingGroup" xmlns:wpi="http://schemas.microsoft.com/office/word/2010/wordprocessingInk" xmlns:wne="http://schemas.microsoft.com/office/word/2006/wordml" xmlns:wps="http://schemas.microsoft.com/office/word/2010/wordprocessingShape" mc:Ignorable="w14 w15 wp14">
   <w:endnote w:type="separator" w:id="-1">
     <w:p>
       <w:pPr>
@@ -1589,7 +1965,7 @@
 </file>
 
 <file path=word/footer1.xml><?xml version="1.0" encoding="utf-8"?>
-<w:ftr xmlns:wpc="http://schemas.microsoft.com/office/word/2010/wordprocessingCanvas" xmlns:cx="http://schemas.microsoft.com/office/drawing/2014/chartex" xmlns:cx1="http://schemas.microsoft.com/office/drawing/2015/9/8/chartex" xmlns:mc="http://schemas.openxmlformats.org/markup-compatibility/2006" xmlns:o="urn:schemas-microsoft-com:office:office" xmlns:r="http://schemas.openxmlformats.org/officeDocument/2006/relationships" xmlns:m="http://schemas.openxmlformats.org/officeDocument/2006/math" xmlns:v="urn:schemas-microsoft-com:vml" xmlns:wp14="http://schemas.microsoft.com/office/word/2010/wordprocessingDrawing" xmlns:wp="http://schemas.openxmlformats.org/drawingml/2006/wordprocessingDrawing" xmlns:w10="urn:schemas-microsoft-com:office:word" xmlns:w="http://schemas.openxmlformats.org/wordprocessingml/2006/main" xmlns:w14="http://schemas.microsoft.com/office/word/2010/wordml" xmlns:w15="http://schemas.microsoft.com/office/word/2012/wordml" xmlns:w16se="http://schemas.microsoft.com/office/word/2015/wordml/symex" xmlns:wpg="http://schemas.microsoft.com/office/word/2010/wordprocessingGroup" xmlns:wpi="http://schemas.microsoft.com/office/word/2010/wordprocessingInk" xmlns:wne="http://schemas.microsoft.com/office/word/2006/wordml" xmlns:wps="http://schemas.microsoft.com/office/word/2010/wordprocessingShape" mc:Ignorable="w14 w15 w16se wp14">
+<w:ftr xmlns:wpc="http://schemas.microsoft.com/office/word/2010/wordprocessingCanvas" xmlns:mc="http://schemas.openxmlformats.org/markup-compatibility/2006" xmlns:o="urn:schemas-microsoft-com:office:office" xmlns:r="http://schemas.openxmlformats.org/officeDocument/2006/relationships" xmlns:m="http://schemas.openxmlformats.org/officeDocument/2006/math" xmlns:v="urn:schemas-microsoft-com:vml" xmlns:wp14="http://schemas.microsoft.com/office/word/2010/wordprocessingDrawing" xmlns:wp="http://schemas.openxmlformats.org/drawingml/2006/wordprocessingDrawing" xmlns:w10="urn:schemas-microsoft-com:office:word" xmlns:w="http://schemas.openxmlformats.org/wordprocessingml/2006/main" xmlns:w14="http://schemas.microsoft.com/office/word/2010/wordml" xmlns:w15="http://schemas.microsoft.com/office/word/2012/wordml" xmlns:wpg="http://schemas.microsoft.com/office/word/2010/wordprocessingGroup" xmlns:wpi="http://schemas.microsoft.com/office/word/2010/wordprocessingInk" xmlns:wne="http://schemas.microsoft.com/office/word/2006/wordml" xmlns:wps="http://schemas.microsoft.com/office/word/2010/wordprocessingShape" mc:Ignorable="w14 w15 wp14">
   <w:p>
     <w:pPr>
       <w:pStyle w:val="Footer"/>
@@ -1651,7 +2027,7 @@
 </file>
 
 <file path=word/footnotes.xml><?xml version="1.0" encoding="utf-8"?>
-<w:footnotes xmlns:wpc="http://schemas.microsoft.com/office/word/2010/wordprocessingCanvas" xmlns:cx="http://schemas.microsoft.com/office/drawing/2014/chartex" xmlns:cx1="http://schemas.microsoft.com/office/drawing/2015/9/8/chartex" xmlns:mc="http://schemas.openxmlformats.org/markup-compatibility/2006" xmlns:o="urn:schemas-microsoft-com:office:office" xmlns:r="http://schemas.openxmlformats.org/officeDocument/2006/relationships" xmlns:m="http://schemas.openxmlformats.org/officeDocument/2006/math" xmlns:v="urn:schemas-microsoft-com:vml" xmlns:wp14="http://schemas.microsoft.com/office/word/2010/wordprocessingDrawing" xmlns:wp="http://schemas.openxmlformats.org/drawingml/2006/wordprocessingDrawing" xmlns:w10="urn:schemas-microsoft-com:office:word" xmlns:w="http://schemas.openxmlformats.org/wordprocessingml/2006/main" xmlns:w14="http://schemas.microsoft.com/office/word/2010/wordml" xmlns:w15="http://schemas.microsoft.com/office/word/2012/wordml" xmlns:w16se="http://schemas.microsoft.com/office/word/2015/wordml/symex" xmlns:wpg="http://schemas.microsoft.com/office/word/2010/wordprocessingGroup" xmlns:wpi="http://schemas.microsoft.com/office/word/2010/wordprocessingInk" xmlns:wne="http://schemas.microsoft.com/office/word/2006/wordml" xmlns:wps="http://schemas.microsoft.com/office/word/2010/wordprocessingShape" mc:Ignorable="w14 w15 w16se wp14">
+<w:footnotes xmlns:wpc="http://schemas.microsoft.com/office/word/2010/wordprocessingCanvas" xmlns:mc="http://schemas.openxmlformats.org/markup-compatibility/2006" xmlns:o="urn:schemas-microsoft-com:office:office" xmlns:r="http://schemas.openxmlformats.org/officeDocument/2006/relationships" xmlns:m="http://schemas.openxmlformats.org/officeDocument/2006/math" xmlns:v="urn:schemas-microsoft-com:vml" xmlns:wp14="http://schemas.microsoft.com/office/word/2010/wordprocessingDrawing" xmlns:wp="http://schemas.openxmlformats.org/drawingml/2006/wordprocessingDrawing" xmlns:w10="urn:schemas-microsoft-com:office:word" xmlns:w="http://schemas.openxmlformats.org/wordprocessingml/2006/main" xmlns:w14="http://schemas.microsoft.com/office/word/2010/wordml" xmlns:w15="http://schemas.microsoft.com/office/word/2012/wordml" xmlns:wpg="http://schemas.microsoft.com/office/word/2010/wordprocessingGroup" xmlns:wpi="http://schemas.microsoft.com/office/word/2010/wordprocessingInk" xmlns:wne="http://schemas.microsoft.com/office/word/2006/wordml" xmlns:wps="http://schemas.microsoft.com/office/word/2010/wordprocessingShape" mc:Ignorable="w14 w15 wp14">
   <w:footnote w:type="separator" w:id="-1">
     <w:p>
       <w:pPr>
@@ -1676,7 +2052,7 @@
 </file>
 
 <file path=word/header1.xml><?xml version="1.0" encoding="utf-8"?>
-<w:hdr xmlns:wpc="http://schemas.microsoft.com/office/word/2010/wordprocessingCanvas" xmlns:cx="http://schemas.microsoft.com/office/drawing/2014/chartex" xmlns:cx1="http://schemas.microsoft.com/office/drawing/2015/9/8/chartex" xmlns:mc="http://schemas.openxmlformats.org/markup-compatibility/2006" xmlns:o="urn:schemas-microsoft-com:office:office" xmlns:r="http://schemas.openxmlformats.org/officeDocument/2006/relationships" xmlns:m="http://schemas.openxmlformats.org/officeDocument/2006/math" xmlns:v="urn:schemas-microsoft-com:vml" xmlns:wp14="http://schemas.microsoft.com/office/word/2010/wordprocessingDrawing" xmlns:wp="http://schemas.openxmlformats.org/drawingml/2006/wordprocessingDrawing" xmlns:w10="urn:schemas-microsoft-com:office:word" xmlns:w="http://schemas.openxmlformats.org/wordprocessingml/2006/main" xmlns:w14="http://schemas.microsoft.com/office/word/2010/wordml" xmlns:w15="http://schemas.microsoft.com/office/word/2012/wordml" xmlns:w16se="http://schemas.microsoft.com/office/word/2015/wordml/symex" xmlns:wpg="http://schemas.microsoft.com/office/word/2010/wordprocessingGroup" xmlns:wpi="http://schemas.microsoft.com/office/word/2010/wordprocessingInk" xmlns:wne="http://schemas.microsoft.com/office/word/2006/wordml" xmlns:wps="http://schemas.microsoft.com/office/word/2010/wordprocessingShape" mc:Ignorable="w14 w15 w16se wp14">
+<w:hdr xmlns:wpc="http://schemas.microsoft.com/office/word/2010/wordprocessingCanvas" xmlns:mc="http://schemas.openxmlformats.org/markup-compatibility/2006" xmlns:o="urn:schemas-microsoft-com:office:office" xmlns:r="http://schemas.openxmlformats.org/officeDocument/2006/relationships" xmlns:m="http://schemas.openxmlformats.org/officeDocument/2006/math" xmlns:v="urn:schemas-microsoft-com:vml" xmlns:wp14="http://schemas.microsoft.com/office/word/2010/wordprocessingDrawing" xmlns:wp="http://schemas.openxmlformats.org/drawingml/2006/wordprocessingDrawing" xmlns:w10="urn:schemas-microsoft-com:office:word" xmlns:w="http://schemas.openxmlformats.org/wordprocessingml/2006/main" xmlns:w14="http://schemas.microsoft.com/office/word/2010/wordml" xmlns:w15="http://schemas.microsoft.com/office/word/2012/wordml" xmlns:wpg="http://schemas.microsoft.com/office/word/2010/wordprocessingGroup" xmlns:wpi="http://schemas.microsoft.com/office/word/2010/wordprocessingInk" xmlns:wne="http://schemas.microsoft.com/office/word/2006/wordml" xmlns:wps="http://schemas.microsoft.com/office/word/2010/wordprocessingShape" mc:Ignorable="w14 w15 wp14">
   <w:p>
     <w:pPr>
       <w:pStyle w:val="Header"/>
@@ -1776,7 +2152,7 @@
             </wp:anchor>
           </w:drawing>
         </mc:Choice>
-        <mc:Fallback>
+        <mc:Fallback xmlns:w16se="http://schemas.microsoft.com/office/word/2015/wordml/symex" xmlns:cx1="http://schemas.microsoft.com/office/drawing/2015/9/8/chartex" xmlns:cx="http://schemas.microsoft.com/office/drawing/2014/chartex">
           <w:pict>
             <v:shapetype id="_x0000_t202" coordsize="21600,21600" o:spt="202" path="m,l,21600r21600,l21600,xe">
               <v:stroke joinstyle="miter"/>
@@ -1958,7 +2334,7 @@
 </file>
 
 <file path=word/numbering.xml><?xml version="1.0" encoding="utf-8"?>
-<w:numbering xmlns:wpc="http://schemas.microsoft.com/office/word/2010/wordprocessingCanvas" xmlns:cx="http://schemas.microsoft.com/office/drawing/2014/chartex" xmlns:cx1="http://schemas.microsoft.com/office/drawing/2015/9/8/chartex" xmlns:mc="http://schemas.openxmlformats.org/markup-compatibility/2006" xmlns:o="urn:schemas-microsoft-com:office:office" xmlns:r="http://schemas.openxmlformats.org/officeDocument/2006/relationships" xmlns:m="http://schemas.openxmlformats.org/officeDocument/2006/math" xmlns:v="urn:schemas-microsoft-com:vml" xmlns:wp14="http://schemas.microsoft.com/office/word/2010/wordprocessingDrawing" xmlns:wp="http://schemas.openxmlformats.org/drawingml/2006/wordprocessingDrawing" xmlns:w10="urn:schemas-microsoft-com:office:word" xmlns:w="http://schemas.openxmlformats.org/wordprocessingml/2006/main" xmlns:w14="http://schemas.microsoft.com/office/word/2010/wordml" xmlns:w15="http://schemas.microsoft.com/office/word/2012/wordml" xmlns:w16se="http://schemas.microsoft.com/office/word/2015/wordml/symex" xmlns:wpg="http://schemas.microsoft.com/office/word/2010/wordprocessingGroup" xmlns:wpi="http://schemas.microsoft.com/office/word/2010/wordprocessingInk" xmlns:wne="http://schemas.microsoft.com/office/word/2006/wordml" xmlns:wps="http://schemas.microsoft.com/office/word/2010/wordprocessingShape" mc:Ignorable="w14 w15 w16se wp14">
+<w:numbering xmlns:wpc="http://schemas.microsoft.com/office/word/2010/wordprocessingCanvas" xmlns:mc="http://schemas.openxmlformats.org/markup-compatibility/2006" xmlns:o="urn:schemas-microsoft-com:office:office" xmlns:r="http://schemas.openxmlformats.org/officeDocument/2006/relationships" xmlns:m="http://schemas.openxmlformats.org/officeDocument/2006/math" xmlns:v="urn:schemas-microsoft-com:vml" xmlns:wp14="http://schemas.microsoft.com/office/word/2010/wordprocessingDrawing" xmlns:wp="http://schemas.openxmlformats.org/drawingml/2006/wordprocessingDrawing" xmlns:w10="urn:schemas-microsoft-com:office:word" xmlns:w="http://schemas.openxmlformats.org/wordprocessingml/2006/main" xmlns:w14="http://schemas.microsoft.com/office/word/2010/wordml" xmlns:w15="http://schemas.microsoft.com/office/word/2012/wordml" xmlns:wpg="http://schemas.microsoft.com/office/word/2010/wordprocessingGroup" xmlns:wpi="http://schemas.microsoft.com/office/word/2010/wordprocessingInk" xmlns:wne="http://schemas.microsoft.com/office/word/2006/wordml" xmlns:wps="http://schemas.microsoft.com/office/word/2010/wordprocessingShape" mc:Ignorable="w14 w15 wp14">
   <w:abstractNum w:abstractNumId="0" w15:restartNumberingAfterBreak="0">
     <w:nsid w:val="05A964FF"/>
     <w:multiLevelType w:val="hybridMultilevel"/>
@@ -6543,7 +6919,7 @@
 </file>
 
 <file path=word/styles.xml><?xml version="1.0" encoding="utf-8"?>
-<w:styles xmlns:mc="http://schemas.openxmlformats.org/markup-compatibility/2006" xmlns:r="http://schemas.openxmlformats.org/officeDocument/2006/relationships" xmlns:w="http://schemas.openxmlformats.org/wordprocessingml/2006/main" xmlns:w14="http://schemas.microsoft.com/office/word/2010/wordml" xmlns:w15="http://schemas.microsoft.com/office/word/2012/wordml" xmlns:w16se="http://schemas.microsoft.com/office/word/2015/wordml/symex" mc:Ignorable="w14 w15 w16se">
+<w:styles xmlns:mc="http://schemas.openxmlformats.org/markup-compatibility/2006" xmlns:r="http://schemas.openxmlformats.org/officeDocument/2006/relationships" xmlns:w="http://schemas.openxmlformats.org/wordprocessingml/2006/main" xmlns:w14="http://schemas.microsoft.com/office/word/2010/wordml" xmlns:w15="http://schemas.microsoft.com/office/word/2012/wordml" mc:Ignorable="w14 w15">
   <w:docDefaults>
     <w:rPrDefault>
       <w:rPr>
@@ -7892,6 +8268,36 @@
       <w:u w:val="single"/>
     </w:rPr>
   </w:style>
+  <w:style w:type="paragraph" w:styleId="BalloonText">
+    <w:name w:val="Balloon Text"/>
+    <w:basedOn w:val="Normal"/>
+    <w:link w:val="BalloonTextChar"/>
+    <w:uiPriority w:val="99"/>
+    <w:semiHidden/>
+    <w:unhideWhenUsed/>
+    <w:rsid w:val="0092404A"/>
+    <w:pPr>
+      <w:spacing w:after="0" w:line="240" w:lineRule="auto"/>
+    </w:pPr>
+    <w:rPr>
+      <w:rFonts w:ascii="Segoe UI" w:hAnsi="Segoe UI" w:cs="Segoe UI"/>
+      <w:sz w:val="18"/>
+      <w:szCs w:val="18"/>
+    </w:rPr>
+  </w:style>
+  <w:style w:type="character" w:customStyle="1" w:styleId="BalloonTextChar">
+    <w:name w:val="Balloon Text Char"/>
+    <w:basedOn w:val="DefaultParagraphFont"/>
+    <w:link w:val="BalloonText"/>
+    <w:uiPriority w:val="99"/>
+    <w:semiHidden/>
+    <w:rsid w:val="0092404A"/>
+    <w:rPr>
+      <w:rFonts w:ascii="Segoe UI" w:hAnsi="Segoe UI" w:cs="Segoe UI"/>
+      <w:sz w:val="18"/>
+      <w:szCs w:val="18"/>
+    </w:rPr>
+  </w:style>
 </w:styles>
 </file>
 

</xml_diff>

<commit_message>
Added a new worked projects
</commit_message>
<xml_diff>
--- a/OOD2/Documents/OOD2-ProcessReport.docx
+++ b/OOD2/Documents/OOD2-ProcessReport.docx
@@ -155,7 +155,7 @@
                   </wp:anchor>
                 </w:drawing>
               </mc:Choice>
-              <mc:Fallback xmlns:w16se="http://schemas.microsoft.com/office/word/2015/wordml/symex" xmlns:cx1="http://schemas.microsoft.com/office/drawing/2015/9/8/chartex" xmlns:cx="http://schemas.microsoft.com/office/drawing/2014/chartex">
+              <mc:Fallback xmlns:cx="http://schemas.microsoft.com/office/drawing/2014/chartex" xmlns:cx1="http://schemas.microsoft.com/office/drawing/2015/9/8/chartex" xmlns:w16se="http://schemas.microsoft.com/office/word/2015/wordml/symex">
                 <w:pict>
                   <v:shapetype w14:anchorId="211FAFD5" id="_x0000_t202" coordsize="21600,21600" o:spt="202" path="m,l,21600r21600,l21600,xe">
                     <v:stroke joinstyle="miter"/>
@@ -353,7 +353,7 @@
                   </wp:anchor>
                 </w:drawing>
               </mc:Choice>
-              <mc:Fallback xmlns:w16se="http://schemas.microsoft.com/office/word/2015/wordml/symex" xmlns:cx1="http://schemas.microsoft.com/office/drawing/2015/9/8/chartex" xmlns:cx="http://schemas.microsoft.com/office/drawing/2014/chartex">
+              <mc:Fallback xmlns:cx="http://schemas.microsoft.com/office/drawing/2014/chartex" xmlns:cx1="http://schemas.microsoft.com/office/drawing/2015/9/8/chartex" xmlns:w16se="http://schemas.microsoft.com/office/word/2015/wordml/symex">
                 <w:pict>
                   <v:group w14:anchorId="6F2C2EDE" id="Group 114" o:spid="_x0000_s1026" style="position:absolute;margin-left:0;margin-top:0;width:18pt;height:10in;z-index:251659264;mso-width-percent:29;mso-height-percent:909;mso-left-percent:45;mso-position-horizontal-relative:page;mso-position-vertical:center;mso-position-vertical-relative:page;mso-width-percent:29;mso-height-percent:909;mso-left-percent:45" coordsize="2286,91440" o:gfxdata="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">
                     <v:rect id="Rectangle 115" o:spid="_x0000_s1027" style="position:absolute;width:2286;height:87820;visibility:visible;mso-wrap-style:square;v-text-anchor:middle" o:gfxdata="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" fillcolor="#ed7d31 [3205]" stroked="f" strokeweight="1pt"/>
@@ -374,6 +374,11 @@
     <w:p>
       <w:pPr>
         <w:pStyle w:val="Heading1"/>
+        <w:rPr>
+          <w:color w:val="ED7D31" w:themeColor="accent2"/>
+          <w:sz w:val="36"/>
+          <w:szCs w:val="36"/>
+        </w:rPr>
       </w:pPr>
       <w:r>
         <w:rPr>
@@ -584,7 +589,7 @@
               </wp:anchor>
             </w:drawing>
           </mc:Choice>
-          <mc:Fallback xmlns:w16se="http://schemas.microsoft.com/office/word/2015/wordml/symex" xmlns:cx1="http://schemas.microsoft.com/office/drawing/2015/9/8/chartex" xmlns:cx="http://schemas.microsoft.com/office/drawing/2014/chartex">
+          <mc:Fallback xmlns:cx="http://schemas.microsoft.com/office/drawing/2014/chartex" xmlns:cx1="http://schemas.microsoft.com/office/drawing/2015/9/8/chartex" xmlns:w16se="http://schemas.microsoft.com/office/word/2015/wordml/symex">
             <w:pict>
               <v:shape w14:anchorId="4630A224" id="Text Box 1" o:spid="_x0000_s1027" type="#_x0000_t202" style="position:absolute;margin-left:401.8pt;margin-top:566.25pt;width:453pt;height:148.5pt;z-index:251664384;visibility:visible;mso-wrap-style:square;mso-width-percent:734;mso-height-percent:0;mso-wrap-distance-left:9pt;mso-wrap-distance-top:0;mso-wrap-distance-right:9pt;mso-wrap-distance-bottom:0;mso-position-horizontal:right;mso-position-horizontal-relative:margin;mso-position-vertical:absolute;mso-position-vertical-relative:page;mso-width-percent:734;mso-height-percent:0;mso-width-relative:page;mso-height-relative:page;v-text-anchor:bottom" o:gfxdata="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" filled="f" stroked="f" strokeweight=".5pt">
                 <v:textbox inset="0,0,0,0">
@@ -875,7 +880,7 @@
               </wp:anchor>
             </w:drawing>
           </mc:Choice>
-          <mc:Fallback xmlns:w16se="http://schemas.microsoft.com/office/word/2015/wordml/symex" xmlns:cx1="http://schemas.microsoft.com/office/drawing/2015/9/8/chartex" xmlns:cx="http://schemas.microsoft.com/office/drawing/2014/chartex">
+          <mc:Fallback xmlns:cx="http://schemas.microsoft.com/office/drawing/2014/chartex" xmlns:cx1="http://schemas.microsoft.com/office/drawing/2015/9/8/chartex" xmlns:w16se="http://schemas.microsoft.com/office/word/2015/wordml/symex">
             <w:pict>
               <v:shape w14:anchorId="66DDB51C" id="Text Box 113" o:spid="_x0000_s1028" type="#_x0000_t202" style="position:absolute;margin-left:0;margin-top:313.95pt;width:453pt;height:140.75pt;z-index:251660288;visibility:visible;mso-wrap-style:square;mso-width-percent:734;mso-height-percent:0;mso-wrap-distance-left:9pt;mso-wrap-distance-top:0;mso-wrap-distance-right:9pt;mso-wrap-distance-bottom:0;mso-position-horizontal:center;mso-position-horizontal-relative:margin;mso-position-vertical:absolute;mso-position-vertical-relative:page;mso-width-percent:734;mso-height-percent:0;mso-width-relative:page;mso-height-relative:page;v-text-anchor:bottom" o:gfxdata="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" filled="f" stroked="f" strokeweight=".5pt">
                 <v:textbox inset="0,0,0,0">
@@ -1099,7 +1104,7 @@
               </wp:anchor>
             </w:drawing>
           </mc:Choice>
-          <mc:Fallback xmlns:w16se="http://schemas.microsoft.com/office/word/2015/wordml/symex" xmlns:cx1="http://schemas.microsoft.com/office/drawing/2015/9/8/chartex" xmlns:cx="http://schemas.microsoft.com/office/drawing/2014/chartex">
+          <mc:Fallback xmlns:cx="http://schemas.microsoft.com/office/drawing/2014/chartex" xmlns:cx1="http://schemas.microsoft.com/office/drawing/2015/9/8/chartex" xmlns:w16se="http://schemas.microsoft.com/office/word/2015/wordml/symex">
             <w:pict>
               <v:shape w14:anchorId="36ED44F9" id="Text Box 2" o:spid="_x0000_s1029" type="#_x0000_t202" style="position:absolute;margin-left:401.8pt;margin-top:448.5pt;width:453pt;height:120pt;z-index:251666432;visibility:visible;mso-wrap-style:square;mso-width-percent:734;mso-height-percent:0;mso-wrap-distance-left:9pt;mso-wrap-distance-top:0;mso-wrap-distance-right:9pt;mso-wrap-distance-bottom:0;mso-position-horizontal:right;mso-position-horizontal-relative:margin;mso-position-vertical:absolute;mso-position-vertical-relative:page;mso-width-percent:734;mso-height-percent:0;mso-width-relative:page;mso-height-relative:page;v-text-anchor:bottom" o:gfxdata="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" filled="f" stroked="f" strokeweight=".5pt">
                 <v:textbox inset="0,0,0,0">
@@ -1165,553 +1170,22 @@
       <w:r>
         <w:br w:type="page"/>
       </w:r>
+    </w:p>
+    <w:p>
+      <w:pPr>
+        <w:pStyle w:val="Heading2"/>
+      </w:pPr>
       <w:r>
         <w:lastRenderedPageBreak/>
-        <w:t xml:space="preserve">Week 1 </w:t>
-      </w:r>
-      <w:r>
-        <w:t xml:space="preserve">- </w:t>
-      </w:r>
-      <w:r>
-        <w:t>26</w:t>
-      </w:r>
-      <w:r>
-        <w:t>/</w:t>
-      </w:r>
-      <w:r>
-        <w:t>04</w:t>
-      </w:r>
-      <w:r>
-        <w:t>/2016</w:t>
+        <w:t xml:space="preserve">Tasks division for implementation </w:t>
       </w:r>
     </w:p>
     <w:p>
       <w:pPr>
-        <w:pStyle w:val="Heading3"/>
+        <w:pStyle w:val="Heading2"/>
       </w:pPr>
       <w:r>
-        <w:t>Group</w:t>
-      </w:r>
-      <w:r>
-        <w:t>’s</w:t>
-      </w:r>
-      <w:r>
-        <w:t xml:space="preserve"> decision:</w:t>
-      </w:r>
-    </w:p>
-    <w:p>
-      <w:pPr>
-        <w:pStyle w:val="ListParagraph"/>
-        <w:numPr>
-          <w:ilvl w:val="0"/>
-          <w:numId w:val="43"/>
-        </w:numPr>
-      </w:pPr>
-      <w:r>
-        <w:t>Consider between two method of add components:</w:t>
-      </w:r>
-    </w:p>
-    <w:p>
-      <w:pPr>
-        <w:pStyle w:val="ListParagraph"/>
-        <w:numPr>
-          <w:ilvl w:val="1"/>
-          <w:numId w:val="43"/>
-        </w:numPr>
-      </w:pPr>
-      <w:r>
-        <w:t>First solution could be drag and drop component to draw them</w:t>
-      </w:r>
-    </w:p>
-    <w:p>
-      <w:pPr>
-        <w:pStyle w:val="ListParagraph"/>
-        <w:numPr>
-          <w:ilvl w:val="1"/>
-          <w:numId w:val="43"/>
-        </w:numPr>
-      </w:pPr>
-      <w:r>
-        <w:t>Second solution could be click on the button represent for the component and click on the position which user want to place the component and this one will be drawn.</w:t>
-      </w:r>
-    </w:p>
-    <w:p>
-      <w:pPr>
-        <w:pStyle w:val="ListParagraph"/>
-        <w:numPr>
-          <w:ilvl w:val="1"/>
-          <w:numId w:val="43"/>
-        </w:numPr>
-      </w:pPr>
-      <w:r>
-        <w:t>Decision: the second solution seem to be easier for user to use than drag and drop. With drag and drop, users have to hold the mouse while finding the position which they want to place the component.</w:t>
-      </w:r>
-    </w:p>
-    <w:p>
-      <w:pPr>
-        <w:pStyle w:val="ListParagraph"/>
-        <w:numPr>
-          <w:ilvl w:val="0"/>
-          <w:numId w:val="43"/>
-        </w:numPr>
-      </w:pPr>
-      <w:r>
-        <w:t>Delete component can be done in 2 methods:</w:t>
-      </w:r>
-    </w:p>
-    <w:p>
-      <w:pPr>
-        <w:pStyle w:val="ListParagraph"/>
-        <w:numPr>
-          <w:ilvl w:val="1"/>
-          <w:numId w:val="43"/>
-        </w:numPr>
-      </w:pPr>
-      <w:r>
-        <w:t>Users can choose the component they want to   delete and press delete to delete them.</w:t>
-      </w:r>
-    </w:p>
-    <w:p>
-      <w:pPr>
-        <w:pStyle w:val="ListParagraph"/>
-        <w:numPr>
-          <w:ilvl w:val="1"/>
-          <w:numId w:val="43"/>
-        </w:numPr>
-      </w:pPr>
-      <w:r>
-        <w:t>Users can choose the delete button first and click on the component to delete them.</w:t>
-      </w:r>
-    </w:p>
-    <w:p>
-      <w:pPr>
-        <w:pStyle w:val="ListParagraph"/>
-        <w:numPr>
-          <w:ilvl w:val="1"/>
-          <w:numId w:val="43"/>
-        </w:numPr>
-      </w:pPr>
-      <w:r>
-        <w:t xml:space="preserve">Decision: Base on the consistency of UID design concept, the second solution seem to be easier for user to follow that function. Since, all the components when they want to draw it, they have to click on the button representing for the components and place them. Applying the same instruction for deleting helps users feel more comfortable when they applied their mental model.  </w:t>
-      </w:r>
-    </w:p>
-    <w:p>
-      <w:pPr>
-        <w:pStyle w:val="Heading3"/>
-      </w:pPr>
-      <w:r>
-        <w:t>Tasks</w:t>
-      </w:r>
-      <w:r>
-        <w:t>:</w:t>
-      </w:r>
-    </w:p>
-    <w:tbl>
-      <w:tblPr>
-        <w:tblStyle w:val="PlainTable1"/>
-        <w:tblW w:w="0" w:type="auto"/>
-        <w:tblLook w:val="04A0" w:firstRow="1" w:lastRow="0" w:firstColumn="1" w:lastColumn="0" w:noHBand="0" w:noVBand="1"/>
-      </w:tblPr>
-      <w:tblGrid>
-        <w:gridCol w:w="4765"/>
-        <w:gridCol w:w="2520"/>
-        <w:gridCol w:w="2065"/>
-      </w:tblGrid>
-      <w:tr>
-        <w:trPr>
-          <w:cnfStyle w:val="100000000000" w:firstRow="1" w:lastRow="0" w:firstColumn="0" w:lastColumn="0" w:oddVBand="0" w:evenVBand="0" w:oddHBand="0" w:evenHBand="0" w:firstRowFirstColumn="0" w:firstRowLastColumn="0" w:lastRowFirstColumn="0" w:lastRowLastColumn="0"/>
-        </w:trPr>
-        <w:tc>
-          <w:tcPr>
-            <w:cnfStyle w:val="001000000000" w:firstRow="0" w:lastRow="0" w:firstColumn="1" w:lastColumn="0" w:oddVBand="0" w:evenVBand="0" w:oddHBand="0" w:evenHBand="0" w:firstRowFirstColumn="0" w:firstRowLastColumn="0" w:lastRowFirstColumn="0" w:lastRowLastColumn="0"/>
-            <w:tcW w:w="4765" w:type="dxa"/>
-          </w:tcPr>
-          <w:p>
-            <w:r>
-              <w:t>Tasks</w:t>
-            </w:r>
-          </w:p>
-        </w:tc>
-        <w:tc>
-          <w:tcPr>
-            <w:tcW w:w="2520" w:type="dxa"/>
-          </w:tcPr>
-          <w:p>
-            <w:pPr>
-              <w:cnfStyle w:val="100000000000" w:firstRow="1" w:lastRow="0" w:firstColumn="0" w:lastColumn="0" w:oddVBand="0" w:evenVBand="0" w:oddHBand="0" w:evenHBand="0" w:firstRowFirstColumn="0" w:firstRowLastColumn="0" w:lastRowFirstColumn="0" w:lastRowLastColumn="0"/>
-            </w:pPr>
-            <w:r>
-              <w:t>Responsible members</w:t>
-            </w:r>
-          </w:p>
-        </w:tc>
-        <w:tc>
-          <w:tcPr>
-            <w:tcW w:w="2065" w:type="dxa"/>
-          </w:tcPr>
-          <w:p>
-            <w:pPr>
-              <w:cnfStyle w:val="100000000000" w:firstRow="1" w:lastRow="0" w:firstColumn="0" w:lastColumn="0" w:oddVBand="0" w:evenVBand="0" w:oddHBand="0" w:evenHBand="0" w:firstRowFirstColumn="0" w:firstRowLastColumn="0" w:lastRowFirstColumn="0" w:lastRowLastColumn="0"/>
-            </w:pPr>
-            <w:r>
-              <w:t>Status</w:t>
-            </w:r>
-          </w:p>
-        </w:tc>
-      </w:tr>
-      <w:tr>
-        <w:trPr>
-          <w:cnfStyle w:val="000000100000" w:firstRow="0" w:lastRow="0" w:firstColumn="0" w:lastColumn="0" w:oddVBand="0" w:evenVBand="0" w:oddHBand="1" w:evenHBand="0" w:firstRowFirstColumn="0" w:firstRowLastColumn="0" w:lastRowFirstColumn="0" w:lastRowLastColumn="0"/>
-        </w:trPr>
-        <w:tc>
-          <w:tcPr>
-            <w:cnfStyle w:val="001000000000" w:firstRow="0" w:lastRow="0" w:firstColumn="1" w:lastColumn="0" w:oddVBand="0" w:evenVBand="0" w:oddHBand="0" w:evenHBand="0" w:firstRowFirstColumn="0" w:firstRowLastColumn="0" w:lastRowFirstColumn="0" w:lastRowLastColumn="0"/>
-            <w:tcW w:w="4765" w:type="dxa"/>
-          </w:tcPr>
-          <w:p>
-            <w:r>
-              <w:t>User cases: add components, remove pipeline,  remove components</w:t>
-            </w:r>
-          </w:p>
-        </w:tc>
-        <w:tc>
-          <w:tcPr>
-            <w:tcW w:w="2520" w:type="dxa"/>
-          </w:tcPr>
-          <w:p>
-            <w:pPr>
-              <w:cnfStyle w:val="000000100000" w:firstRow="0" w:lastRow="0" w:firstColumn="0" w:lastColumn="0" w:oddVBand="0" w:evenVBand="0" w:oddHBand="1" w:evenHBand="0" w:firstRowFirstColumn="0" w:firstRowLastColumn="0" w:lastRowFirstColumn="0" w:lastRowLastColumn="0"/>
-            </w:pPr>
-            <w:r>
-              <w:t xml:space="preserve">Group discussion </w:t>
-            </w:r>
-          </w:p>
-        </w:tc>
-        <w:tc>
-          <w:tcPr>
-            <w:tcW w:w="2065" w:type="dxa"/>
-          </w:tcPr>
-          <w:p>
-            <w:pPr>
-              <w:cnfStyle w:val="000000100000" w:firstRow="0" w:lastRow="0" w:firstColumn="0" w:lastColumn="0" w:oddVBand="0" w:evenVBand="0" w:oddHBand="1" w:evenHBand="0" w:firstRowFirstColumn="0" w:firstRowLastColumn="0" w:lastRowFirstColumn="0" w:lastRowLastColumn="0"/>
-            </w:pPr>
-            <w:r>
-              <w:t>Done</w:t>
-            </w:r>
-          </w:p>
-        </w:tc>
-      </w:tr>
-      <w:tr>
-        <w:tc>
-          <w:tcPr>
-            <w:cnfStyle w:val="001000000000" w:firstRow="0" w:lastRow="0" w:firstColumn="1" w:lastColumn="0" w:oddVBand="0" w:evenVBand="0" w:oddHBand="0" w:evenHBand="0" w:firstRowFirstColumn="0" w:firstRowLastColumn="0" w:lastRowFirstColumn="0" w:lastRowLastColumn="0"/>
-            <w:tcW w:w="4765" w:type="dxa"/>
-          </w:tcPr>
-          <w:p>
-            <w:r>
-              <w:t xml:space="preserve">User cases: add pipeline </w:t>
-            </w:r>
-          </w:p>
-        </w:tc>
-        <w:tc>
-          <w:tcPr>
-            <w:tcW w:w="2520" w:type="dxa"/>
-          </w:tcPr>
-          <w:p>
-            <w:pPr>
-              <w:cnfStyle w:val="000000000000" w:firstRow="0" w:lastRow="0" w:firstColumn="0" w:lastColumn="0" w:oddVBand="0" w:evenVBand="0" w:oddHBand="0" w:evenHBand="0" w:firstRowFirstColumn="0" w:firstRowLastColumn="0" w:lastRowFirstColumn="0" w:lastRowLastColumn="0"/>
-            </w:pPr>
-            <w:r>
-              <w:t>Bilal</w:t>
-            </w:r>
-          </w:p>
-        </w:tc>
-        <w:tc>
-          <w:tcPr>
-            <w:tcW w:w="2065" w:type="dxa"/>
-          </w:tcPr>
-          <w:p>
-            <w:pPr>
-              <w:cnfStyle w:val="000000000000" w:firstRow="0" w:lastRow="0" w:firstColumn="0" w:lastColumn="0" w:oddVBand="0" w:evenVBand="0" w:oddHBand="0" w:evenHBand="0" w:firstRowFirstColumn="0" w:firstRowLastColumn="0" w:lastRowFirstColumn="0" w:lastRowLastColumn="0"/>
-            </w:pPr>
-            <w:r>
-              <w:t>Done</w:t>
-            </w:r>
-          </w:p>
-        </w:tc>
-      </w:tr>
-      <w:tr>
-        <w:trPr>
-          <w:cnfStyle w:val="000000100000" w:firstRow="0" w:lastRow="0" w:firstColumn="0" w:lastColumn="0" w:oddVBand="0" w:evenVBand="0" w:oddHBand="1" w:evenHBand="0" w:firstRowFirstColumn="0" w:firstRowLastColumn="0" w:lastRowFirstColumn="0" w:lastRowLastColumn="0"/>
-        </w:trPr>
-        <w:tc>
-          <w:tcPr>
-            <w:cnfStyle w:val="001000000000" w:firstRow="0" w:lastRow="0" w:firstColumn="1" w:lastColumn="0" w:oddVBand="0" w:evenVBand="0" w:oddHBand="0" w:evenHBand="0" w:firstRowFirstColumn="0" w:firstRowLastColumn="0" w:lastRowFirstColumn="0" w:lastRowLastColumn="0"/>
-            <w:tcW w:w="4765" w:type="dxa"/>
-          </w:tcPr>
-          <w:p>
-            <w:r>
-              <w:t xml:space="preserve">UID </w:t>
-            </w:r>
-            <w:r>
-              <w:t>design</w:t>
-            </w:r>
-          </w:p>
-        </w:tc>
-        <w:tc>
-          <w:tcPr>
-            <w:tcW w:w="2520" w:type="dxa"/>
-          </w:tcPr>
-          <w:p>
-            <w:pPr>
-              <w:cnfStyle w:val="000000100000" w:firstRow="0" w:lastRow="0" w:firstColumn="0" w:lastColumn="0" w:oddVBand="0" w:evenVBand="0" w:oddHBand="1" w:evenHBand="0" w:firstRowFirstColumn="0" w:firstRowLastColumn="0" w:lastRowFirstColumn="0" w:lastRowLastColumn="0"/>
-            </w:pPr>
-            <w:r>
-              <w:t>Thanh + Armin</w:t>
-            </w:r>
-          </w:p>
-        </w:tc>
-        <w:tc>
-          <w:tcPr>
-            <w:tcW w:w="2065" w:type="dxa"/>
-          </w:tcPr>
-          <w:p>
-            <w:pPr>
-              <w:cnfStyle w:val="000000100000" w:firstRow="0" w:lastRow="0" w:firstColumn="0" w:lastColumn="0" w:oddVBand="0" w:evenVBand="0" w:oddHBand="1" w:evenHBand="0" w:firstRowFirstColumn="0" w:firstRowLastColumn="0" w:lastRowFirstColumn="0" w:lastRowLastColumn="0"/>
-            </w:pPr>
-            <w:r>
-              <w:t>Done</w:t>
-            </w:r>
-          </w:p>
-        </w:tc>
-      </w:tr>
-      <w:tr>
-        <w:tc>
-          <w:tcPr>
-            <w:cnfStyle w:val="001000000000" w:firstRow="0" w:lastRow="0" w:firstColumn="1" w:lastColumn="0" w:oddVBand="0" w:evenVBand="0" w:oddHBand="0" w:evenHBand="0" w:firstRowFirstColumn="0" w:firstRowLastColumn="0" w:lastRowFirstColumn="0" w:lastRowLastColumn="0"/>
-            <w:tcW w:w="4765" w:type="dxa"/>
-          </w:tcPr>
-          <w:p>
-            <w:r>
-              <w:t xml:space="preserve">Task division &amp; update process report </w:t>
-            </w:r>
-          </w:p>
-        </w:tc>
-        <w:tc>
-          <w:tcPr>
-            <w:tcW w:w="2520" w:type="dxa"/>
-          </w:tcPr>
-          <w:p>
-            <w:pPr>
-              <w:cnfStyle w:val="000000000000" w:firstRow="0" w:lastRow="0" w:firstColumn="0" w:lastColumn="0" w:oddVBand="0" w:evenVBand="0" w:oddHBand="0" w:evenHBand="0" w:firstRowFirstColumn="0" w:firstRowLastColumn="0" w:lastRowFirstColumn="0" w:lastRowLastColumn="0"/>
-            </w:pPr>
-            <w:r>
-              <w:t>Thanh</w:t>
-            </w:r>
-          </w:p>
-        </w:tc>
-        <w:tc>
-          <w:tcPr>
-            <w:tcW w:w="2065" w:type="dxa"/>
-          </w:tcPr>
-          <w:p>
-            <w:pPr>
-              <w:cnfStyle w:val="000000000000" w:firstRow="0" w:lastRow="0" w:firstColumn="0" w:lastColumn="0" w:oddVBand="0" w:evenVBand="0" w:oddHBand="0" w:evenHBand="0" w:firstRowFirstColumn="0" w:firstRowLastColumn="0" w:lastRowFirstColumn="0" w:lastRowLastColumn="0"/>
-            </w:pPr>
-            <w:r>
-              <w:t>Done</w:t>
-            </w:r>
-          </w:p>
-        </w:tc>
-      </w:tr>
-      <w:tr>
-        <w:trPr>
-          <w:cnfStyle w:val="000000100000" w:firstRow="0" w:lastRow="0" w:firstColumn="0" w:lastColumn="0" w:oddVBand="0" w:evenVBand="0" w:oddHBand="1" w:evenHBand="0" w:firstRowFirstColumn="0" w:firstRowLastColumn="0" w:lastRowFirstColumn="0" w:lastRowLastColumn="0"/>
-        </w:trPr>
-        <w:tc>
-          <w:tcPr>
-            <w:cnfStyle w:val="001000000000" w:firstRow="0" w:lastRow="0" w:firstColumn="1" w:lastColumn="0" w:oddVBand="0" w:evenVBand="0" w:oddHBand="0" w:evenHBand="0" w:firstRowFirstColumn="0" w:firstRowLastColumn="0" w:lastRowFirstColumn="0" w:lastRowLastColumn="0"/>
-            <w:tcW w:w="4765" w:type="dxa"/>
-          </w:tcPr>
-          <w:p>
-            <w:r>
-              <w:t>Non-functional requirements</w:t>
-            </w:r>
-          </w:p>
-        </w:tc>
-        <w:tc>
-          <w:tcPr>
-            <w:tcW w:w="2520" w:type="dxa"/>
-          </w:tcPr>
-          <w:p>
-            <w:pPr>
-              <w:cnfStyle w:val="000000100000" w:firstRow="0" w:lastRow="0" w:firstColumn="0" w:lastColumn="0" w:oddVBand="0" w:evenVBand="0" w:oddHBand="1" w:evenHBand="0" w:firstRowFirstColumn="0" w:firstRowLastColumn="0" w:lastRowFirstColumn="0" w:lastRowLastColumn="0"/>
-            </w:pPr>
-            <w:proofErr w:type="spellStart"/>
-            <w:r>
-              <w:t>Raima</w:t>
-            </w:r>
-            <w:proofErr w:type="spellEnd"/>
-          </w:p>
-        </w:tc>
-        <w:tc>
-          <w:tcPr>
-            <w:tcW w:w="2065" w:type="dxa"/>
-          </w:tcPr>
-          <w:p>
-            <w:pPr>
-              <w:cnfStyle w:val="000000100000" w:firstRow="0" w:lastRow="0" w:firstColumn="0" w:lastColumn="0" w:oddVBand="0" w:evenVBand="0" w:oddHBand="1" w:evenHBand="0" w:firstRowFirstColumn="0" w:firstRowLastColumn="0" w:lastRowFirstColumn="0" w:lastRowLastColumn="0"/>
-            </w:pPr>
-            <w:r>
-              <w:t>Done</w:t>
-            </w:r>
-          </w:p>
-        </w:tc>
-      </w:tr>
-    </w:tbl>
-    <w:p>
-      <w:pPr>
-        <w:rPr>
-          <w:rFonts w:asciiTheme="majorHAnsi" w:eastAsiaTheme="majorEastAsia" w:hAnsiTheme="majorHAnsi" w:cstheme="majorBidi"/>
-          <w:color w:val="262626" w:themeColor="text1" w:themeTint="D9"/>
-          <w:sz w:val="40"/>
-          <w:szCs w:val="40"/>
-        </w:rPr>
-      </w:pPr>
-      <w:r>
-        <w:br w:type="page"/>
-      </w:r>
-    </w:p>
-    <w:p>
-      <w:pPr>
-        <w:pStyle w:val="Heading1"/>
-      </w:pPr>
-      <w:r>
-        <w:lastRenderedPageBreak/>
-        <w:t>Week 1 - 26/04/2016</w:t>
-      </w:r>
-    </w:p>
-    <w:p>
-      <w:pPr>
-        <w:pStyle w:val="Heading3"/>
-      </w:pPr>
-      <w:r>
-        <w:t>Group’s decision:</w:t>
-      </w:r>
-    </w:p>
-    <w:p>
-      <w:pPr>
-        <w:pStyle w:val="ListParagraph"/>
-        <w:numPr>
-          <w:ilvl w:val="0"/>
-          <w:numId w:val="43"/>
-        </w:numPr>
-      </w:pPr>
-      <w:r>
-        <w:t xml:space="preserve">Implementation of warning that deleting components will also remove all connected pipelines. </w:t>
-      </w:r>
-    </w:p>
-    <w:p>
-      <w:pPr>
-        <w:pStyle w:val="ListParagraph"/>
-        <w:numPr>
-          <w:ilvl w:val="1"/>
-          <w:numId w:val="43"/>
-        </w:numPr>
-      </w:pPr>
-      <w:r>
-        <w:t xml:space="preserve">For consistency factor, it should be applied for remove pipelines as well. This leads to the problem of interrupting users during their working flow. </w:t>
-      </w:r>
-    </w:p>
-    <w:p>
-      <w:pPr>
-        <w:pStyle w:val="ListParagraph"/>
-        <w:numPr>
-          <w:ilvl w:val="1"/>
-          <w:numId w:val="43"/>
-        </w:numPr>
-      </w:pPr>
-      <w:r>
-        <w:t xml:space="preserve">Another suggestion could be, users is allowed to remove any components immediately and the undo function will be offered. </w:t>
-      </w:r>
-    </w:p>
-    <w:p>
-      <w:pPr>
-        <w:pStyle w:val="ListParagraph"/>
-        <w:numPr>
-          <w:ilvl w:val="1"/>
-          <w:numId w:val="43"/>
-        </w:numPr>
-      </w:pPr>
-      <w:r>
-        <w:t>This should be discussed.</w:t>
-      </w:r>
-    </w:p>
-    <w:p>
-      <w:pPr>
-        <w:pStyle w:val="ListParagraph"/>
-        <w:numPr>
-          <w:ilvl w:val="0"/>
-          <w:numId w:val="43"/>
-        </w:numPr>
-      </w:pPr>
-      <w:r>
-        <w:t>Implementation for save and save as:</w:t>
-      </w:r>
-    </w:p>
-    <w:p>
-      <w:pPr>
-        <w:pStyle w:val="ListParagraph"/>
-        <w:numPr>
-          <w:ilvl w:val="1"/>
-          <w:numId w:val="43"/>
-        </w:numPr>
-      </w:pPr>
-      <w:r>
-        <w:t>Firstly, the new file should be saved as which location and name is determined.</w:t>
-      </w:r>
-    </w:p>
-    <w:p>
-      <w:pPr>
-        <w:pStyle w:val="ListParagraph"/>
-        <w:numPr>
-          <w:ilvl w:val="1"/>
-          <w:numId w:val="43"/>
-        </w:numPr>
-      </w:pPr>
-      <w:r>
-        <w:t xml:space="preserve">When the file already saved as previously, </w:t>
-      </w:r>
-      <w:r>
-        <w:t>the use case save is called</w:t>
-      </w:r>
-      <w:r>
-        <w:t xml:space="preserve">.  </w:t>
-      </w:r>
-    </w:p>
-    <w:p>
-      <w:pPr>
-        <w:pStyle w:val="ListParagraph"/>
-        <w:numPr>
-          <w:ilvl w:val="0"/>
-          <w:numId w:val="43"/>
-        </w:numPr>
-      </w:pPr>
-      <w:r>
-        <w:t>Pre</w:t>
-      </w:r>
-      <w:r>
-        <w:t>-condition of remove pipeline, remove component?</w:t>
-      </w:r>
-      <w:bookmarkStart w:id="0" w:name="_GoBack"/>
-      <w:bookmarkEnd w:id="0"/>
-    </w:p>
-    <w:p>
-      <w:pPr>
-        <w:pStyle w:val="Heading3"/>
-      </w:pPr>
-      <w:r>
-        <w:t>Tasks:</w:t>
+        <w:t xml:space="preserve"> </w:t>
       </w:r>
     </w:p>
     <w:tbl>
@@ -1779,7 +1253,12 @@
           </w:tcPr>
           <w:p>
             <w:r>
-              <w:t>Edit the introduction and explanations for GUI</w:t>
+              <w:t>File hander</w:t>
+            </w:r>
+          </w:p>
+          <w:p>
+            <w:r>
+              <w:t>System Class (Method Open, Save, Save as)</w:t>
             </w:r>
           </w:p>
         </w:tc>
@@ -1792,10 +1271,7 @@
               <w:cnfStyle w:val="000000100000" w:firstRow="0" w:lastRow="0" w:firstColumn="0" w:lastColumn="0" w:oddVBand="0" w:evenVBand="0" w:oddHBand="1" w:evenHBand="0" w:firstRowFirstColumn="0" w:firstRowLastColumn="0" w:lastRowFirstColumn="0" w:lastRowLastColumn="0"/>
             </w:pPr>
             <w:r>
-              <w:t>Bilal</w:t>
-            </w:r>
-            <w:r>
-              <w:t xml:space="preserve"> </w:t>
+              <w:t>Thanh</w:t>
             </w:r>
           </w:p>
         </w:tc>
@@ -1807,9 +1283,6 @@
             <w:pPr>
               <w:cnfStyle w:val="000000100000" w:firstRow="0" w:lastRow="0" w:firstColumn="0" w:lastColumn="0" w:oddVBand="0" w:evenVBand="0" w:oddHBand="1" w:evenHBand="0" w:firstRowFirstColumn="0" w:firstRowLastColumn="0" w:lastRowFirstColumn="0" w:lastRowLastColumn="0"/>
             </w:pPr>
-            <w:r>
-              <w:t>Done</w:t>
-            </w:r>
           </w:p>
         </w:tc>
       </w:tr>
@@ -1821,10 +1294,13 @@
           </w:tcPr>
           <w:p>
             <w:r>
-              <w:t>Use cases for adding a pump and splitter</w:t>
+              <w:t>Component</w:t>
             </w:r>
             <w:r>
-              <w:t xml:space="preserve"> and check for all improvements of version 2</w:t>
+              <w:t xml:space="preserve"> classes</w:t>
+            </w:r>
+            <w:r>
+              <w:t xml:space="preserve"> (Components class, update current flow methods)</w:t>
             </w:r>
           </w:p>
         </w:tc>
@@ -1837,7 +1313,7 @@
               <w:cnfStyle w:val="000000000000" w:firstRow="0" w:lastRow="0" w:firstColumn="0" w:lastColumn="0" w:oddVBand="0" w:evenVBand="0" w:oddHBand="0" w:evenHBand="0" w:firstRowFirstColumn="0" w:firstRowLastColumn="0" w:lastRowFirstColumn="0" w:lastRowLastColumn="0"/>
             </w:pPr>
             <w:r>
-              <w:t>Thanh</w:t>
+              <w:t>Bilal</w:t>
             </w:r>
           </w:p>
         </w:tc>
@@ -1849,9 +1325,6 @@
             <w:pPr>
               <w:cnfStyle w:val="000000000000" w:firstRow="0" w:lastRow="0" w:firstColumn="0" w:lastColumn="0" w:oddVBand="0" w:evenVBand="0" w:oddHBand="0" w:evenHBand="0" w:firstRowFirstColumn="0" w:firstRowLastColumn="0" w:lastRowFirstColumn="0" w:lastRowLastColumn="0"/>
             </w:pPr>
-            <w:r>
-              <w:t>Done</w:t>
-            </w:r>
           </w:p>
         </w:tc>
       </w:tr>
@@ -1866,7 +1339,52 @@
           </w:tcPr>
           <w:p>
             <w:r>
-              <w:t>UID design</w:t>
+              <w:t>Form class (</w:t>
+            </w:r>
+            <w:proofErr w:type="spellStart"/>
+            <w:r>
+              <w:t>drawingPipeline</w:t>
+            </w:r>
+            <w:proofErr w:type="spellEnd"/>
+            <w:r>
+              <w:t xml:space="preserve">, </w:t>
+            </w:r>
+            <w:proofErr w:type="spellStart"/>
+            <w:r>
+              <w:t>drawingComponent</w:t>
+            </w:r>
+            <w:proofErr w:type="spellEnd"/>
+            <w:r>
+              <w:t xml:space="preserve"> of Pipeline and Component class)</w:t>
+            </w:r>
+          </w:p>
+          <w:p>
+            <w:r>
+              <w:t>Network class (</w:t>
+            </w:r>
+            <w:proofErr w:type="spellStart"/>
+            <w:r>
+              <w:t>Addcomponent</w:t>
+            </w:r>
+            <w:proofErr w:type="spellEnd"/>
+            <w:r>
+              <w:t xml:space="preserve">, </w:t>
+            </w:r>
+            <w:proofErr w:type="spellStart"/>
+            <w:r>
+              <w:t>checkOverlap</w:t>
+            </w:r>
+            <w:proofErr w:type="spellEnd"/>
+            <w:r>
+              <w:t xml:space="preserve">, </w:t>
+            </w:r>
+            <w:proofErr w:type="spellStart"/>
+            <w:r>
+              <w:t>findComponent</w:t>
+            </w:r>
+            <w:proofErr w:type="spellEnd"/>
+            <w:r>
+              <w:t xml:space="preserve"> methods)</w:t>
             </w:r>
           </w:p>
         </w:tc>
@@ -1891,9 +1409,6 @@
             <w:pPr>
               <w:cnfStyle w:val="000000100000" w:firstRow="0" w:lastRow="0" w:firstColumn="0" w:lastColumn="0" w:oddVBand="0" w:evenVBand="0" w:oddHBand="1" w:evenHBand="0" w:firstRowFirstColumn="0" w:firstRowLastColumn="0" w:lastRowFirstColumn="0" w:lastRowLastColumn="0"/>
             </w:pPr>
-            <w:r>
-              <w:t>Done</w:t>
-            </w:r>
           </w:p>
         </w:tc>
       </w:tr>
@@ -1905,7 +1420,15 @@
           </w:tcPr>
           <w:p>
             <w:r>
-              <w:t xml:space="preserve">Task division &amp; update process report </w:t>
+              <w:t xml:space="preserve">Network class (Remove component and pipeline, </w:t>
+            </w:r>
+            <w:proofErr w:type="spellStart"/>
+            <w:r>
+              <w:t>getExceedPipeLine</w:t>
+            </w:r>
+            <w:proofErr w:type="spellEnd"/>
+            <w:r>
+              <w:t>)</w:t>
             </w:r>
           </w:p>
         </w:tc>
@@ -1916,48 +1439,6 @@
           <w:p>
             <w:pPr>
               <w:cnfStyle w:val="000000000000" w:firstRow="0" w:lastRow="0" w:firstColumn="0" w:lastColumn="0" w:oddVBand="0" w:evenVBand="0" w:oddHBand="0" w:evenHBand="0" w:firstRowFirstColumn="0" w:firstRowLastColumn="0" w:lastRowFirstColumn="0" w:lastRowLastColumn="0"/>
-            </w:pPr>
-            <w:r>
-              <w:t>Thanh</w:t>
-            </w:r>
-          </w:p>
-        </w:tc>
-        <w:tc>
-          <w:tcPr>
-            <w:tcW w:w="2065" w:type="dxa"/>
-          </w:tcPr>
-          <w:p>
-            <w:pPr>
-              <w:cnfStyle w:val="000000000000" w:firstRow="0" w:lastRow="0" w:firstColumn="0" w:lastColumn="0" w:oddVBand="0" w:evenVBand="0" w:oddHBand="0" w:evenHBand="0" w:firstRowFirstColumn="0" w:firstRowLastColumn="0" w:lastRowFirstColumn="0" w:lastRowLastColumn="0"/>
-            </w:pPr>
-            <w:r>
-              <w:t>Done</w:t>
-            </w:r>
-          </w:p>
-        </w:tc>
-      </w:tr>
-      <w:tr>
-        <w:trPr>
-          <w:cnfStyle w:val="000000100000" w:firstRow="0" w:lastRow="0" w:firstColumn="0" w:lastColumn="0" w:oddVBand="0" w:evenVBand="0" w:oddHBand="1" w:evenHBand="0" w:firstRowFirstColumn="0" w:firstRowLastColumn="0" w:lastRowFirstColumn="0" w:lastRowLastColumn="0"/>
-        </w:trPr>
-        <w:tc>
-          <w:tcPr>
-            <w:cnfStyle w:val="001000000000" w:firstRow="0" w:lastRow="0" w:firstColumn="1" w:lastColumn="0" w:oddVBand="0" w:evenVBand="0" w:oddHBand="0" w:evenHBand="0" w:firstRowFirstColumn="0" w:firstRowLastColumn="0" w:lastRowFirstColumn="0" w:lastRowLastColumn="0"/>
-            <w:tcW w:w="4680" w:type="dxa"/>
-          </w:tcPr>
-          <w:p>
-            <w:r>
-              <w:t>Non-functional requirements</w:t>
-            </w:r>
-          </w:p>
-        </w:tc>
-        <w:tc>
-          <w:tcPr>
-            <w:tcW w:w="2520" w:type="dxa"/>
-          </w:tcPr>
-          <w:p>
-            <w:pPr>
-              <w:cnfStyle w:val="000000100000" w:firstRow="0" w:lastRow="0" w:firstColumn="0" w:lastColumn="0" w:oddVBand="0" w:evenVBand="0" w:oddHBand="1" w:evenHBand="0" w:firstRowFirstColumn="0" w:firstRowLastColumn="0" w:lastRowFirstColumn="0" w:lastRowLastColumn="0"/>
             </w:pPr>
             <w:proofErr w:type="spellStart"/>
             <w:r>
@@ -1972,16 +1453,19 @@
           </w:tcPr>
           <w:p>
             <w:pPr>
-              <w:cnfStyle w:val="000000100000" w:firstRow="0" w:lastRow="0" w:firstColumn="0" w:lastColumn="0" w:oddVBand="0" w:evenVBand="0" w:oddHBand="1" w:evenHBand="0" w:firstRowFirstColumn="0" w:firstRowLastColumn="0" w:lastRowFirstColumn="0" w:lastRowLastColumn="0"/>
+              <w:cnfStyle w:val="000000000000" w:firstRow="0" w:lastRow="0" w:firstColumn="0" w:lastColumn="0" w:oddVBand="0" w:evenVBand="0" w:oddHBand="0" w:evenHBand="0" w:firstRowFirstColumn="0" w:firstRowLastColumn="0" w:lastRowFirstColumn="0" w:lastRowLastColumn="0"/>
             </w:pPr>
-            <w:r>
-              <w:t>Done</w:t>
-            </w:r>
           </w:p>
         </w:tc>
       </w:tr>
     </w:tbl>
-    <w:p/>
+    <w:p>
+      <w:pPr>
+        <w:pStyle w:val="Heading2"/>
+      </w:pPr>
+      <w:bookmarkStart w:id="0" w:name="_GoBack"/>
+      <w:bookmarkEnd w:id="0"/>
+    </w:p>
     <w:sectPr>
       <w:headerReference w:type="default" r:id="rId8"/>
       <w:footerReference w:type="default" r:id="rId9"/>
@@ -2064,7 +1548,7 @@
         <w:noProof/>
         <w:color w:val="5B9BD5" w:themeColor="accent1"/>
       </w:rPr>
-      <w:t>2</w:t>
+      <w:t>1</w:t>
     </w:r>
     <w:r>
       <w:rPr>
@@ -2209,7 +1693,7 @@
             </wp:anchor>
           </w:drawing>
         </mc:Choice>
-        <mc:Fallback xmlns:w16se="http://schemas.microsoft.com/office/word/2015/wordml/symex" xmlns:cx1="http://schemas.microsoft.com/office/drawing/2015/9/8/chartex" xmlns:cx="http://schemas.microsoft.com/office/drawing/2014/chartex">
+        <mc:Fallback xmlns:cx="http://schemas.microsoft.com/office/drawing/2014/chartex" xmlns:cx1="http://schemas.microsoft.com/office/drawing/2015/9/8/chartex" xmlns:w16se="http://schemas.microsoft.com/office/word/2015/wordml/symex">
           <w:pict>
             <v:shapetype id="_x0000_t202" coordsize="21600,21600" o:spt="202" path="m,l,21600r21600,l21600,xe">
               <v:stroke joinstyle="miter"/>
@@ -2311,7 +1795,7 @@
                               <w:noProof/>
                               <w:color w:val="FFFFFF" w:themeColor="background1"/>
                             </w:rPr>
-                            <w:t>2</w:t>
+                            <w:t>1</w:t>
                           </w:r>
                           <w:r>
                             <w:rPr>
@@ -2368,7 +1852,7 @@
                         <w:noProof/>
                         <w:color w:val="FFFFFF" w:themeColor="background1"/>
                       </w:rPr>
-                      <w:t>2</w:t>
+                      <w:t>1</w:t>
                     </w:r>
                     <w:r>
                       <w:rPr>

</xml_diff>